<commit_message>
Integrated first source; not done discussing it
</commit_message>
<xml_diff>
--- a/mental-model-paper/mental_model_first_draft.docx
+++ b/mental-model-paper/mental_model_first_draft.docx
@@ -4,11 +4,42 @@
   <w:body>
     <w:p>
       <w:pPr>
-        <w:spacing w:line="480" w:lineRule="auto"/>
-        <w:rPr>
-          <w:rFonts w:ascii="Times New Roman" w:hAnsi="Times New Roman" w:cs="Times New Roman"/>
-        </w:rPr>
-      </w:pPr>
+        <w:rPr>
+          <w:rFonts w:ascii="Times New Roman" w:hAnsi="Times New Roman" w:cs="Times New Roman"/>
+        </w:rPr>
+      </w:pPr>
+      <w:r>
+        <w:rPr>
+          <w:rFonts w:ascii="Times New Roman" w:hAnsi="Times New Roman" w:cs="Times New Roman"/>
+        </w:rPr>
+        <w:t>Willy Husted</w:t>
+      </w:r>
+    </w:p>
+    <w:p>
+      <w:pPr>
+        <w:rPr>
+          <w:rFonts w:ascii="Times New Roman" w:hAnsi="Times New Roman" w:cs="Times New Roman"/>
+        </w:rPr>
+      </w:pPr>
+      <w:r>
+        <w:rPr>
+          <w:rFonts w:ascii="Times New Roman" w:hAnsi="Times New Roman" w:cs="Times New Roman"/>
+        </w:rPr>
+        <w:t>10/16/14</w:t>
+      </w:r>
+    </w:p>
+    <w:p>
+      <w:pPr>
+        <w:rPr>
+          <w:rFonts w:ascii="Times New Roman" w:hAnsi="Times New Roman" w:cs="Times New Roman"/>
+        </w:rPr>
+      </w:pPr>
+      <w:r>
+        <w:rPr>
+          <w:rFonts w:ascii="Times New Roman" w:hAnsi="Times New Roman" w:cs="Times New Roman"/>
+        </w:rPr>
+        <w:t>CMSI 370</w:t>
+      </w:r>
     </w:p>
     <w:p>
       <w:pPr>
@@ -80,7 +111,19 @@
         <w:rPr>
           <w:rFonts w:ascii="Times New Roman" w:hAnsi="Times New Roman" w:cs="Times New Roman"/>
         </w:rPr>
-        <w:t xml:space="preserve">—refers to the vision of connecting any and everything from the physical world to the digital world of the Internet. It is anticipated by some that everything </w:t>
+        <w:t>—refers to the vision of connecting any and everything from the physical world to the digital world of the Inte</w:t>
+      </w:r>
+      <w:r>
+        <w:rPr>
+          <w:rFonts w:ascii="Times New Roman" w:hAnsi="Times New Roman" w:cs="Times New Roman"/>
+        </w:rPr>
+        <w:t>rnet. The idea is</w:t>
+      </w:r>
+      <w:r>
+        <w:rPr>
+          <w:rFonts w:ascii="Times New Roman" w:hAnsi="Times New Roman" w:cs="Times New Roman"/>
+        </w:rPr>
+        <w:t xml:space="preserve"> that everything </w:t>
       </w:r>
       <w:r>
         <w:rPr>
@@ -130,7 +173,13 @@
         <w:rPr>
           <w:rFonts w:ascii="Times New Roman" w:hAnsi="Times New Roman" w:cs="Times New Roman"/>
         </w:rPr>
-        <w:t>First and foremost is the issue of privacy. In this paper, I will be looking at the issue of privacy with regards to the Internet of Things. In particular, I will try to answer the question: “Which takes priority: personal privacy, or the benefits gained from ubiquitous computing?”</w:t>
+        <w:t>In this paper, I will be looking at</w:t>
+      </w:r>
+      <w:r>
+        <w:rPr>
+          <w:rFonts w:ascii="Times New Roman" w:hAnsi="Times New Roman" w:cs="Times New Roman"/>
+        </w:rPr>
+        <w:t xml:space="preserve"> ubiquitous computing with regards to privacy and authentication,</w:t>
       </w:r>
     </w:p>
     <w:p>
@@ -165,7 +214,86 @@
         <w:rPr>
           <w:rFonts w:ascii="Times New Roman" w:hAnsi="Times New Roman" w:cs="Times New Roman"/>
         </w:rPr>
-        <w:t>History of IoT: first ones to see it coming, what they envision</w:t>
+        <w:t xml:space="preserve">In </w:t>
+      </w:r>
+      <w:r>
+        <w:rPr>
+          <w:rFonts w:ascii="Times New Roman" w:hAnsi="Times New Roman" w:cs="Times New Roman"/>
+          <w:i/>
+        </w:rPr>
+        <w:t>Some Computer Science Issues in Ubiquitous Computing</w:t>
+      </w:r>
+      <w:r>
+        <w:rPr>
+          <w:rFonts w:ascii="Times New Roman" w:hAnsi="Times New Roman" w:cs="Times New Roman"/>
+        </w:rPr>
+        <w:t>, author Mark Weiser addresses several usability issues for IoT</w:t>
+      </w:r>
+      <w:r>
+        <w:rPr>
+          <w:rFonts w:ascii="Times New Roman" w:hAnsi="Times New Roman" w:cs="Times New Roman"/>
+        </w:rPr>
+        <w:t>, specifically interaction between users and varying screen sizes</w:t>
+      </w:r>
+      <w:r>
+        <w:rPr>
+          <w:rFonts w:ascii="Times New Roman" w:hAnsi="Times New Roman" w:cs="Times New Roman"/>
+        </w:rPr>
+        <w:t>. One in particular is a speculation on how we will interact with large displays</w:t>
+      </w:r>
+      <w:r>
+        <w:rPr>
+          <w:rFonts w:ascii="Times New Roman" w:hAnsi="Times New Roman" w:cs="Times New Roman"/>
+        </w:rPr>
+        <w:t>; he believes a pen will be the proper device. Weiser states: “w</w:t>
+      </w:r>
+      <w:r>
+        <w:rPr>
+          <w:rFonts w:ascii="Times New Roman" w:hAnsi="Times New Roman" w:cs="Times New Roman"/>
+        </w:rPr>
+        <w:t>e needed pens that would work</w:t>
+      </w:r>
+      <w:r>
+        <w:rPr>
+          <w:rFonts w:ascii="Times New Roman" w:hAnsi="Times New Roman" w:cs="Times New Roman"/>
+        </w:rPr>
+        <w:t xml:space="preserve"> </w:t>
+      </w:r>
+      <w:r>
+        <w:rPr>
+          <w:rFonts w:ascii="Times New Roman" w:hAnsi="Times New Roman" w:cs="Times New Roman"/>
+        </w:rPr>
+        <w:t>over a large area (at least 60"x40"), not require a tether</w:t>
+      </w:r>
+      <w:r>
+        <w:rPr>
+          <w:rFonts w:ascii="Times New Roman" w:hAnsi="Times New Roman" w:cs="Times New Roman"/>
+        </w:rPr>
+        <w:t>, and work with back projection” (Weiser 1993). He goes on to say that pens and their corresponding large displays would need to be suited for “</w:t>
+      </w:r>
+      <w:r>
+        <w:rPr>
+          <w:rFonts w:ascii="Times New Roman" w:hAnsi="Times New Roman" w:cs="Times New Roman"/>
+        </w:rPr>
+        <w:t>casual</w:t>
+      </w:r>
+      <w:r>
+        <w:rPr>
+          <w:rFonts w:ascii="Times New Roman" w:hAnsi="Times New Roman" w:cs="Times New Roman"/>
+        </w:rPr>
+        <w:t xml:space="preserve"> </w:t>
+      </w:r>
+      <w:r>
+        <w:rPr>
+          <w:rFonts w:ascii="Times New Roman" w:hAnsi="Times New Roman" w:cs="Times New Roman"/>
+        </w:rPr>
+        <w:t>use, no training, naturalness, multiple people at once</w:t>
+      </w:r>
+      <w:r>
+        <w:rPr>
+          <w:rFonts w:ascii="Times New Roman" w:hAnsi="Times New Roman" w:cs="Times New Roman"/>
+        </w:rPr>
+        <w:t>” (Weiser 1993).</w:t>
       </w:r>
     </w:p>
     <w:p>
@@ -181,10 +309,72 @@
         <w:rPr>
           <w:rFonts w:ascii="Times New Roman" w:hAnsi="Times New Roman" w:cs="Times New Roman"/>
         </w:rPr>
-        <w:t>Then, specifically the issue of privacy</w:t>
-      </w:r>
-      <w:bookmarkStart w:id="0" w:name="_GoBack"/>
-      <w:bookmarkEnd w:id="0"/>
+        <w:lastRenderedPageBreak/>
+        <w:tab/>
+        <w:t>In IoT, computers (and therefore screens) will be everywhere. Mark Weiser discusses the issue of interacting with different sized screens, dividing the issue between two new device paradigms: pads (tablets) and Liveboards (large screens). He begins with the issues that arise from pads, saying “pads have a tiny interaction</w:t>
+      </w:r>
+      <w:r>
+        <w:rPr>
+          <w:rFonts w:ascii="Times New Roman" w:hAnsi="Times New Roman" w:cs="Times New Roman"/>
+        </w:rPr>
+        <w:t xml:space="preserve"> area</w:t>
+      </w:r>
+      <w:r>
+        <w:rPr>
+          <w:rFonts w:ascii="Times New Roman" w:hAnsi="Times New Roman" w:cs="Times New Roman"/>
+        </w:rPr>
+        <w:t xml:space="preserve"> -- </w:t>
+      </w:r>
+      <w:r>
+        <w:rPr>
+          <w:rFonts w:ascii="Times New Roman" w:hAnsi="Times New Roman" w:cs="Times New Roman"/>
+        </w:rPr>
+        <w:t>too small for a keyboard, too small even for standard handprinting</w:t>
+      </w:r>
+      <w:r>
+        <w:rPr>
+          <w:rFonts w:ascii="Times New Roman" w:hAnsi="Times New Roman" w:cs="Times New Roman"/>
+        </w:rPr>
+        <w:t xml:space="preserve"> recognition” (Weiser 8). Two usability concerns are voiced by Weiser: one, how the user will input data into something that is too small for a keyboard; and two, how authentication will allow the data presented to the user to be personalized. </w:t>
+      </w:r>
+      <w:r>
+        <w:rPr>
+          <w:rFonts w:ascii="Times New Roman" w:hAnsi="Times New Roman" w:cs="Times New Roman"/>
+        </w:rPr>
+        <w:t xml:space="preserve">He addresses the first issue by explaining a new </w:t>
+      </w:r>
+      <w:r>
+        <w:rPr>
+          <w:rFonts w:ascii="Times New Roman" w:hAnsi="Times New Roman" w:cs="Times New Roman"/>
+        </w:rPr>
+        <w:t>“method of touch-printing that uses only a tiny area and does not require looking. As drawbacks, our method requires a new printing alphabet to be memorized, and reaches only half the speed of a fast typist” (Weiser 8).</w:t>
+      </w:r>
+      <w:r>
+        <w:rPr>
+          <w:rFonts w:ascii="Times New Roman" w:hAnsi="Times New Roman" w:cs="Times New Roman"/>
+        </w:rPr>
+        <w:t xml:space="preserve"> This is a clear learnability issue for the ubiquity of pads.</w:t>
+      </w:r>
+    </w:p>
+    <w:p>
+      <w:pPr>
+        <w:pStyle w:val="ListParagraph"/>
+        <w:spacing w:line="480" w:lineRule="auto"/>
+        <w:ind w:left="1080"/>
+        <w:rPr>
+          <w:rFonts w:ascii="Times New Roman" w:hAnsi="Times New Roman" w:cs="Times New Roman"/>
+        </w:rPr>
+      </w:pPr>
+    </w:p>
+    <w:p>
+      <w:pPr>
+        <w:pStyle w:val="ListParagraph"/>
+        <w:spacing w:line="480" w:lineRule="auto"/>
+        <w:ind w:left="1080"/>
+        <w:rPr>
+          <w:rFonts w:ascii="Times New Roman" w:hAnsi="Times New Roman" w:cs="Times New Roman"/>
+        </w:rPr>
+      </w:pPr>
     </w:p>
     <w:p>
       <w:pPr>
@@ -198,6 +388,8 @@
           <w:rFonts w:ascii="Times New Roman" w:hAnsi="Times New Roman" w:cs="Times New Roman"/>
         </w:rPr>
       </w:pPr>
+      <w:bookmarkStart w:id="0" w:name="_GoBack"/>
+      <w:bookmarkEnd w:id="0"/>
       <w:r>
         <w:rPr>
           <w:rFonts w:ascii="Times New Roman" w:hAnsi="Times New Roman" w:cs="Times New Roman"/>
@@ -2639,7 +2831,7 @@
 </file>
 
 <file path=customXml/itemProps1.xml><?xml version="1.0" encoding="utf-8"?>
-<ds:datastoreItem xmlns:ds="http://schemas.openxmlformats.org/officeDocument/2006/customXml" ds:itemID="{D801BFF4-C14C-5B4B-9B5F-EC75608EB213}">
+<ds:datastoreItem xmlns:ds="http://schemas.openxmlformats.org/officeDocument/2006/customXml" ds:itemID="{B48F20C6-4AD5-FB48-B85C-184B77FE50CD}">
   <ds:schemaRefs>
     <ds:schemaRef ds:uri="http://schemas.openxmlformats.org/officeDocument/2006/bibliography"/>
   </ds:schemaRefs>

</xml_diff>

<commit_message>
Completed analysis of Weiser article
</commit_message>
<xml_diff>
--- a/mental-model-paper/mental_model_first_draft.docx
+++ b/mental-model-paper/mental_model_first_draft.docx
@@ -429,6 +429,7 @@
         <w:ind w:left="1080"/>
         <w:rPr>
           <w:rFonts w:ascii="Times New Roman" w:hAnsi="Times New Roman" w:cs="Times New Roman"/>
+          <w:bCs/>
         </w:rPr>
       </w:pPr>
       <w:r>
@@ -466,10 +467,105 @@
         <w:rPr>
           <w:rFonts w:ascii="Times New Roman" w:hAnsi="Times New Roman" w:cs="Times New Roman"/>
         </w:rPr>
-        <w:t>(Weiser 8). Weiser is justifiably concerned about applications not adapting to increasing screen sizes, and thus losing their usability. For example, a responsive web app would…Furthermore, Weiser’s concern of having to walk across a room to achieve proper interaction violates one of Bruce Tognazinni’s first principles of interaction design: Fitt’s Law (site asktog.com). Fitt’s Law states that…</w:t>
-      </w:r>
-      <w:bookmarkStart w:id="0" w:name="_GoBack"/>
-      <w:bookmarkEnd w:id="0"/>
+        <w:t>(Weiser 8). Weiser is justifiably concerned about applications not adapting</w:t>
+      </w:r>
+      <w:r>
+        <w:rPr>
+          <w:rFonts w:ascii="Times New Roman" w:hAnsi="Times New Roman" w:cs="Times New Roman"/>
+        </w:rPr>
+        <w:t xml:space="preserve"> properly</w:t>
+      </w:r>
+      <w:r>
+        <w:rPr>
+          <w:rFonts w:ascii="Times New Roman" w:hAnsi="Times New Roman" w:cs="Times New Roman"/>
+        </w:rPr>
+        <w:t xml:space="preserve"> to increasing screen sizes, and thus losing their usability. For example, a responsive web app would</w:t>
+      </w:r>
+      <w:r>
+        <w:rPr>
+          <w:rFonts w:ascii="Times New Roman" w:hAnsi="Times New Roman" w:cs="Times New Roman"/>
+        </w:rPr>
+        <w:t xml:space="preserve"> be difficult to interact with if menus and dropdowns merely grew to fit the screen. Instead, Weiser indicates that a shift in the way we interact with large screens—and therefore h</w:t>
+      </w:r>
+      <w:r>
+        <w:rPr>
+          <w:rFonts w:ascii="Times New Roman" w:hAnsi="Times New Roman" w:cs="Times New Roman"/>
+        </w:rPr>
+        <w:t xml:space="preserve">ow we develop for large screens—needs to occur alongside the growth of ubiquitous computing. </w:t>
+      </w:r>
+      <w:r>
+        <w:rPr>
+          <w:rFonts w:ascii="Times New Roman" w:hAnsi="Times New Roman" w:cs="Times New Roman"/>
+        </w:rPr>
+        <w:t xml:space="preserve">Furthermore, Weiser’s concern of having to walk across a room to achieve proper interaction </w:t>
+      </w:r>
+      <w:r>
+        <w:rPr>
+          <w:rFonts w:ascii="Times New Roman" w:hAnsi="Times New Roman" w:cs="Times New Roman"/>
+        </w:rPr>
+        <w:t>contends with</w:t>
+      </w:r>
+      <w:r>
+        <w:rPr>
+          <w:rFonts w:ascii="Times New Roman" w:hAnsi="Times New Roman" w:cs="Times New Roman"/>
+        </w:rPr>
+        <w:t xml:space="preserve"> one of Bruce Tognazinni’s first principles of interaction design: Fitt’s L</w:t>
+      </w:r>
+      <w:r>
+        <w:rPr>
+          <w:rFonts w:ascii="Times New Roman" w:hAnsi="Times New Roman" w:cs="Times New Roman"/>
+        </w:rPr>
+        <w:t xml:space="preserve">aw (site asktog.com). Fitt’s Law, according to Tognazinni, states that </w:t>
+      </w:r>
+      <w:r>
+        <w:rPr>
+          <w:rFonts w:ascii="Times New Roman" w:hAnsi="Times New Roman" w:cs="Times New Roman"/>
+        </w:rPr>
+        <w:t>“</w:t>
+      </w:r>
+      <w:r>
+        <w:rPr>
+          <w:rFonts w:ascii="Times New Roman" w:hAnsi="Times New Roman" w:cs="Times New Roman"/>
+          <w:bCs/>
+        </w:rPr>
+        <w:t>The time to acquire a target is a function of the distance to and size of the target</w:t>
+      </w:r>
+      <w:r>
+        <w:rPr>
+          <w:rFonts w:ascii="Times New Roman" w:hAnsi="Times New Roman" w:cs="Times New Roman"/>
+          <w:bCs/>
+        </w:rPr>
+        <w:t>” (</w:t>
+      </w:r>
+      <w:r>
+        <w:rPr>
+          <w:rFonts w:ascii="Times New Roman" w:hAnsi="Times New Roman" w:cs="Times New Roman"/>
+          <w:b/>
+          <w:bCs/>
+        </w:rPr>
+        <w:t>asktog citation</w:t>
+      </w:r>
+      <w:r>
+        <w:rPr>
+          <w:rFonts w:ascii="Times New Roman" w:hAnsi="Times New Roman" w:cs="Times New Roman"/>
+          <w:bCs/>
+        </w:rPr>
+        <w:t>)</w:t>
+      </w:r>
+      <w:r>
+        <w:rPr>
+          <w:rFonts w:ascii="Times New Roman" w:hAnsi="Times New Roman" w:cs="Times New Roman"/>
+          <w:bCs/>
+        </w:rPr>
+        <w:t>. While the size of a dropdown menu would be very large on a big screen, the distance would be so great that it would take a significant amount of time to access.</w:t>
+      </w:r>
+      <w:r>
+        <w:rPr>
+          <w:rFonts w:ascii="Times New Roman" w:hAnsi="Times New Roman" w:cs="Times New Roman"/>
+          <w:bCs/>
+        </w:rPr>
+        <w:t xml:space="preserve"> Without developing a new way to interact with large screens, Weiser predicts that the usability metric of efficiency would decrease.</w:t>
+      </w:r>
     </w:p>
     <w:p>
       <w:pPr>
@@ -478,8 +574,11 @@
         <w:ind w:left="1080"/>
         <w:rPr>
           <w:rFonts w:ascii="Times New Roman" w:hAnsi="Times New Roman" w:cs="Times New Roman"/>
-        </w:rPr>
-      </w:pPr>
+          <w:b/>
+        </w:rPr>
+      </w:pPr>
+      <w:bookmarkStart w:id="0" w:name="_GoBack"/>
+      <w:bookmarkEnd w:id="0"/>
     </w:p>
     <w:p>
       <w:pPr>
@@ -626,7 +725,7 @@
         <w:rStyle w:val="PageNumber"/>
         <w:noProof/>
       </w:rPr>
-      <w:t>1</w:t>
+      <w:t>3</w:t>
     </w:r>
     <w:r>
       <w:rPr>
@@ -2274,7 +2373,6 @@
   <w:style w:type="character" w:default="1" w:styleId="DefaultParagraphFont">
     <w:name w:val="Default Paragraph Font"/>
     <w:uiPriority w:val="1"/>
-    <w:semiHidden/>
     <w:unhideWhenUsed/>
   </w:style>
   <w:style w:type="table" w:default="1" w:styleId="TableNormal">
@@ -2521,7 +2619,6 @@
   <w:style w:type="character" w:default="1" w:styleId="DefaultParagraphFont">
     <w:name w:val="Default Paragraph Font"/>
     <w:uiPriority w:val="1"/>
-    <w:semiHidden/>
     <w:unhideWhenUsed/>
   </w:style>
   <w:style w:type="table" w:default="1" w:styleId="TableNormal">
@@ -2934,7 +3031,7 @@
 </file>
 
 <file path=customXml/itemProps1.xml><?xml version="1.0" encoding="utf-8"?>
-<ds:datastoreItem xmlns:ds="http://schemas.openxmlformats.org/officeDocument/2006/customXml" ds:itemID="{4BD5169B-5572-224C-81A7-748937B15389}">
+<ds:datastoreItem xmlns:ds="http://schemas.openxmlformats.org/officeDocument/2006/customXml" ds:itemID="{07E53363-4764-C04F-9B3F-E255C81C4095}">
   <ds:schemaRefs>
     <ds:schemaRef ds:uri="http://schemas.openxmlformats.org/officeDocument/2006/bibliography"/>
   </ds:schemaRefs>

</xml_diff>

<commit_message>
Reorganized background vs methods
</commit_message>
<xml_diff>
--- a/mental-model-paper/mental_model_first_draft.docx
+++ b/mental-model-paper/mental_model_first_draft.docx
@@ -179,13 +179,13 @@
         <w:rPr>
           <w:rFonts w:ascii="Times New Roman" w:hAnsi="Times New Roman" w:cs="Times New Roman"/>
         </w:rPr>
-        <w:t xml:space="preserve"> ubiquitous computing with regards to privacy and authentication,</w:t>
-      </w:r>
-      <w:r>
-        <w:rPr>
-          <w:rFonts w:ascii="Times New Roman" w:hAnsi="Times New Roman" w:cs="Times New Roman"/>
-        </w:rPr>
-        <w:t xml:space="preserve"> new interaction paradigms, and…</w:t>
+        <w:t xml:space="preserve"> ubiquitous computing with regards to </w:t>
+      </w:r>
+      <w:r>
+        <w:rPr>
+          <w:rFonts w:ascii="Times New Roman" w:hAnsi="Times New Roman" w:cs="Times New Roman"/>
+        </w:rPr>
+        <w:t>new interaction paradigms, as well as privacy and authentication.</w:t>
       </w:r>
     </w:p>
     <w:p>
@@ -211,53 +211,35 @@
       <w:pPr>
         <w:pStyle w:val="ListParagraph"/>
         <w:spacing w:line="480" w:lineRule="auto"/>
-        <w:ind w:left="1080"/>
-        <w:rPr>
-          <w:rFonts w:ascii="Times New Roman" w:hAnsi="Times New Roman" w:cs="Times New Roman"/>
-        </w:rPr>
-      </w:pPr>
-      <w:r>
-        <w:rPr>
-          <w:rFonts w:ascii="Times New Roman" w:hAnsi="Times New Roman" w:cs="Times New Roman"/>
-        </w:rPr>
-        <w:t xml:space="preserve">In </w:t>
-      </w:r>
-      <w:r>
-        <w:rPr>
-          <w:rFonts w:ascii="Times New Roman" w:hAnsi="Times New Roman" w:cs="Times New Roman"/>
-          <w:i/>
-        </w:rPr>
-        <w:t>Some Computer Science Issues in Ubiquitous Computing</w:t>
-      </w:r>
-      <w:r>
-        <w:rPr>
-          <w:rFonts w:ascii="Times New Roman" w:hAnsi="Times New Roman" w:cs="Times New Roman"/>
-        </w:rPr>
-        <w:t>, author Mark Weiser addresses several usability issues for IoT</w:t>
-      </w:r>
-      <w:r>
-        <w:rPr>
-          <w:rFonts w:ascii="Times New Roman" w:hAnsi="Times New Roman" w:cs="Times New Roman"/>
-        </w:rPr>
-        <w:t>, specifically interaction between users and varying screen sizes</w:t>
-      </w:r>
-      <w:r>
-        <w:rPr>
-          <w:rFonts w:ascii="Times New Roman" w:hAnsi="Times New Roman" w:cs="Times New Roman"/>
-        </w:rPr>
-        <w:t>. One in particular is a speculation on how we will interact with large displays</w:t>
-      </w:r>
-      <w:r>
-        <w:rPr>
-          <w:rFonts w:ascii="Times New Roman" w:hAnsi="Times New Roman" w:cs="Times New Roman"/>
-        </w:rPr>
-        <w:t>; he believes a pen will be the proper device. Weiser states: “w</w:t>
-      </w:r>
-      <w:r>
-        <w:rPr>
-          <w:rFonts w:ascii="Times New Roman" w:hAnsi="Times New Roman" w:cs="Times New Roman"/>
-        </w:rPr>
-        <w:t>e needed pens that would work</w:t>
+        <w:ind w:left="1440"/>
+        <w:rPr>
+          <w:rFonts w:ascii="Times New Roman" w:hAnsi="Times New Roman" w:cs="Times New Roman"/>
+        </w:rPr>
+      </w:pPr>
+      <w:r>
+        <w:rPr>
+          <w:rFonts w:ascii="Times New Roman" w:hAnsi="Times New Roman" w:cs="Times New Roman"/>
+        </w:rPr>
+        <w:t>Many academic articles have been published on ubiquitous computing, and a small percentage of those deal directly with privacy, authorization, and safety. In A Device-Centric Approach to a Safer Internet of Things, authors Chao Chen and Sumi Helal address the issue of more and more devices causing failures as they all connect to each other.</w:t>
+      </w:r>
+      <w:r>
+        <w:rPr>
+          <w:rFonts w:ascii="Times New Roman" w:hAnsi="Times New Roman" w:cs="Times New Roman"/>
+        </w:rPr>
+        <w:t xml:space="preserve"> They point to four categories of risk factors that leave devices vulnerable: hostile environment, interference, misuse, and internal failures (Chen and Helal 2). Interference deals with the issue of pervasive devices </w:t>
+      </w:r>
+      <w:r>
+        <w:rPr>
+          <w:rFonts w:ascii="Times New Roman" w:hAnsi="Times New Roman" w:cs="Times New Roman"/>
+        </w:rPr>
+        <w:lastRenderedPageBreak/>
+        <w:t xml:space="preserve">getting in the way of one another. They cite as an example that “airplanes ban the use of cell phones to avoid interferences to avionic devices” </w:t>
+      </w:r>
+      <w:r>
+        <w:rPr>
+          <w:rFonts w:ascii="Times New Roman" w:hAnsi="Times New Roman" w:cs="Times New Roman"/>
+        </w:rPr>
+        <w:t>(Chen and Helal 2).</w:t>
       </w:r>
       <w:r>
         <w:rPr>
@@ -265,318 +247,6 @@
         </w:rPr>
         <w:t xml:space="preserve"> </w:t>
       </w:r>
-      <w:r>
-        <w:rPr>
-          <w:rFonts w:ascii="Times New Roman" w:hAnsi="Times New Roman" w:cs="Times New Roman"/>
-        </w:rPr>
-        <w:t>over a large area (at least 60"x40"), not require a tether</w:t>
-      </w:r>
-      <w:r>
-        <w:rPr>
-          <w:rFonts w:ascii="Times New Roman" w:hAnsi="Times New Roman" w:cs="Times New Roman"/>
-        </w:rPr>
-        <w:t>, and work with back projection” (Weiser 1993). He goes on to say that pens and their corresponding large displays would need to be suited for “</w:t>
-      </w:r>
-      <w:r>
-        <w:rPr>
-          <w:rFonts w:ascii="Times New Roman" w:hAnsi="Times New Roman" w:cs="Times New Roman"/>
-        </w:rPr>
-        <w:t>casual</w:t>
-      </w:r>
-      <w:r>
-        <w:rPr>
-          <w:rFonts w:ascii="Times New Roman" w:hAnsi="Times New Roman" w:cs="Times New Roman"/>
-        </w:rPr>
-        <w:t xml:space="preserve"> </w:t>
-      </w:r>
-      <w:r>
-        <w:rPr>
-          <w:rFonts w:ascii="Times New Roman" w:hAnsi="Times New Roman" w:cs="Times New Roman"/>
-        </w:rPr>
-        <w:t>use, no training, naturalness, multiple people at once</w:t>
-      </w:r>
-      <w:r>
-        <w:rPr>
-          <w:rFonts w:ascii="Times New Roman" w:hAnsi="Times New Roman" w:cs="Times New Roman"/>
-        </w:rPr>
-        <w:t>” (Weiser 1993).</w:t>
-      </w:r>
-    </w:p>
-    <w:p>
-      <w:pPr>
-        <w:pStyle w:val="ListParagraph"/>
-        <w:spacing w:line="480" w:lineRule="auto"/>
-        <w:ind w:left="1080"/>
-        <w:rPr>
-          <w:rFonts w:ascii="Times New Roman" w:hAnsi="Times New Roman" w:cs="Times New Roman"/>
-        </w:rPr>
-      </w:pPr>
-      <w:r>
-        <w:rPr>
-          <w:rFonts w:ascii="Times New Roman" w:hAnsi="Times New Roman" w:cs="Times New Roman"/>
-        </w:rPr>
-        <w:lastRenderedPageBreak/>
-        <w:tab/>
-        <w:t>In IoT, computers (and therefore screens) will be everywhere. Mark Weiser discusses the issue of interacting with different sized screens, dividing the issue between two new device paradigms: pads (tablets) and Liveboards (large screens). He begins with the issues that arise from pads, saying “pads have a tiny interaction</w:t>
-      </w:r>
-      <w:r>
-        <w:rPr>
-          <w:rFonts w:ascii="Times New Roman" w:hAnsi="Times New Roman" w:cs="Times New Roman"/>
-        </w:rPr>
-        <w:t xml:space="preserve"> area</w:t>
-      </w:r>
-      <w:r>
-        <w:rPr>
-          <w:rFonts w:ascii="Times New Roman" w:hAnsi="Times New Roman" w:cs="Times New Roman"/>
-        </w:rPr>
-        <w:t xml:space="preserve"> -- </w:t>
-      </w:r>
-      <w:r>
-        <w:rPr>
-          <w:rFonts w:ascii="Times New Roman" w:hAnsi="Times New Roman" w:cs="Times New Roman"/>
-        </w:rPr>
-        <w:t>too small for a keyboard, too small even for standard handprinting</w:t>
-      </w:r>
-      <w:r>
-        <w:rPr>
-          <w:rFonts w:ascii="Times New Roman" w:hAnsi="Times New Roman" w:cs="Times New Roman"/>
-        </w:rPr>
-        <w:t xml:space="preserve"> recognition” (Weiser 8). </w:t>
-      </w:r>
-      <w:r>
-        <w:rPr>
-          <w:rFonts w:ascii="Times New Roman" w:hAnsi="Times New Roman" w:cs="Times New Roman"/>
-        </w:rPr>
-        <w:t xml:space="preserve">In this section, Weiser acknowledges the usability issue of </w:t>
-      </w:r>
-      <w:r>
-        <w:rPr>
-          <w:rFonts w:ascii="Times New Roman" w:hAnsi="Times New Roman" w:cs="Times New Roman"/>
-        </w:rPr>
-        <w:t>input</w:t>
-      </w:r>
-      <w:r>
-        <w:rPr>
-          <w:rFonts w:ascii="Times New Roman" w:hAnsi="Times New Roman" w:cs="Times New Roman"/>
-        </w:rPr>
-        <w:t>ing data into a device</w:t>
-      </w:r>
-      <w:r>
-        <w:rPr>
-          <w:rFonts w:ascii="Times New Roman" w:hAnsi="Times New Roman" w:cs="Times New Roman"/>
-        </w:rPr>
-        <w:t xml:space="preserve"> that is too small for a keyboard</w:t>
-      </w:r>
-      <w:r>
-        <w:rPr>
-          <w:rFonts w:ascii="Times New Roman" w:hAnsi="Times New Roman" w:cs="Times New Roman"/>
-        </w:rPr>
-        <w:t xml:space="preserve">. </w:t>
-      </w:r>
-      <w:r>
-        <w:rPr>
-          <w:rFonts w:ascii="Times New Roman" w:hAnsi="Times New Roman" w:cs="Times New Roman"/>
-        </w:rPr>
-        <w:t xml:space="preserve">He addresses </w:t>
-      </w:r>
-      <w:r>
-        <w:rPr>
-          <w:rFonts w:ascii="Times New Roman" w:hAnsi="Times New Roman" w:cs="Times New Roman"/>
-        </w:rPr>
-        <w:t xml:space="preserve">this issue by </w:t>
-      </w:r>
-      <w:r>
-        <w:rPr>
-          <w:rFonts w:ascii="Times New Roman" w:hAnsi="Times New Roman" w:cs="Times New Roman"/>
-        </w:rPr>
-        <w:t xml:space="preserve">explaining a new </w:t>
-      </w:r>
-      <w:r>
-        <w:rPr>
-          <w:rFonts w:ascii="Times New Roman" w:hAnsi="Times New Roman" w:cs="Times New Roman"/>
-        </w:rPr>
-        <w:t>“method of touch-printing that uses only a tiny area and does not require looking. As drawbacks, our method requires a new printing alphabet to be memorized, and reaches only half the speed of a fast typist” (Weiser 8).</w:t>
-      </w:r>
-      <w:r>
-        <w:rPr>
-          <w:rFonts w:ascii="Times New Roman" w:hAnsi="Times New Roman" w:cs="Times New Roman"/>
-        </w:rPr>
-        <w:t xml:space="preserve"> This is a clear learnability</w:t>
-      </w:r>
-      <w:r>
-        <w:rPr>
-          <w:rFonts w:ascii="Times New Roman" w:hAnsi="Times New Roman" w:cs="Times New Roman"/>
-        </w:rPr>
-        <w:t xml:space="preserve"> issue for the ubiquity of pads; a new alphabet must be learned and then memorized. Once that occurs, Weiser notes the problem with another interaction metric: efficiency. After overcoming the difficulty of learning a new way to input data to a computer, Weiser admits that even an efficient user will only reach half the speed of a proficient typist</w:t>
-      </w:r>
-      <w:r>
-        <w:rPr>
-          <w:rFonts w:ascii="Times New Roman" w:hAnsi="Times New Roman" w:cs="Times New Roman"/>
-        </w:rPr>
-        <w:t xml:space="preserve">. In Weiser’s vision of IoT, pads/tablets </w:t>
-      </w:r>
-      <w:r>
-        <w:rPr>
-          <w:rFonts w:ascii="Times New Roman" w:hAnsi="Times New Roman" w:cs="Times New Roman"/>
-        </w:rPr>
-        <w:t>will be ubiquitous; however, he does not offer a viable way to input data from the user onto these various devices.</w:t>
-      </w:r>
-    </w:p>
-    <w:p>
-      <w:pPr>
-        <w:pStyle w:val="ListParagraph"/>
-        <w:spacing w:line="480" w:lineRule="auto"/>
-        <w:ind w:left="1080"/>
-        <w:rPr>
-          <w:rFonts w:ascii="Times New Roman" w:hAnsi="Times New Roman" w:cs="Times New Roman"/>
-          <w:bCs/>
-        </w:rPr>
-      </w:pPr>
-      <w:r>
-        <w:rPr>
-          <w:rFonts w:ascii="Times New Roman" w:hAnsi="Times New Roman" w:cs="Times New Roman"/>
-        </w:rPr>
-        <w:tab/>
-        <w:t>The second device that Weiser anticipates will dominate in IoT is a “Liveboard”, essentially just a very large screen. The immediate usability concern voiced by Weiser is the spatial issue of an enormous screen. He notes that current interaction principles may need to change, saying: “u</w:t>
-      </w:r>
-      <w:r>
-        <w:rPr>
-          <w:rFonts w:ascii="Times New Roman" w:hAnsi="Times New Roman" w:cs="Times New Roman"/>
-        </w:rPr>
-        <w:t>sing conventional pulldown or</w:t>
-      </w:r>
-      <w:r>
-        <w:rPr>
-          <w:rFonts w:ascii="Times New Roman" w:hAnsi="Times New Roman" w:cs="Times New Roman"/>
-        </w:rPr>
-        <w:t xml:space="preserve"> </w:t>
-      </w:r>
-      <w:r>
-        <w:rPr>
-          <w:rFonts w:ascii="Times New Roman" w:hAnsi="Times New Roman" w:cs="Times New Roman"/>
-        </w:rPr>
-        <w:t>popup menus might require walking across the room to the appropriate button</w:t>
-      </w:r>
-      <w:r>
-        <w:rPr>
-          <w:rFonts w:ascii="Times New Roman" w:hAnsi="Times New Roman" w:cs="Times New Roman"/>
-        </w:rPr>
-        <w:t xml:space="preserve">” </w:t>
-      </w:r>
-      <w:r>
-        <w:rPr>
-          <w:rFonts w:ascii="Times New Roman" w:hAnsi="Times New Roman" w:cs="Times New Roman"/>
-        </w:rPr>
-        <w:t>(Weiser 8). Weiser is justifiably concerned about applications not adapting</w:t>
-      </w:r>
-      <w:r>
-        <w:rPr>
-          <w:rFonts w:ascii="Times New Roman" w:hAnsi="Times New Roman" w:cs="Times New Roman"/>
-        </w:rPr>
-        <w:t xml:space="preserve"> properly</w:t>
-      </w:r>
-      <w:r>
-        <w:rPr>
-          <w:rFonts w:ascii="Times New Roman" w:hAnsi="Times New Roman" w:cs="Times New Roman"/>
-        </w:rPr>
-        <w:t xml:space="preserve"> to increasing screen sizes, and thus losing their usability. For example, a responsive web app would</w:t>
-      </w:r>
-      <w:r>
-        <w:rPr>
-          <w:rFonts w:ascii="Times New Roman" w:hAnsi="Times New Roman" w:cs="Times New Roman"/>
-        </w:rPr>
-        <w:t xml:space="preserve"> be difficult to interact with if menus and dropdowns merely grew to fit the screen. Instead, Weiser indicates that a shift in the way we interact with large screens—and therefore h</w:t>
-      </w:r>
-      <w:r>
-        <w:rPr>
-          <w:rFonts w:ascii="Times New Roman" w:hAnsi="Times New Roman" w:cs="Times New Roman"/>
-        </w:rPr>
-        <w:t xml:space="preserve">ow we develop for large screens—needs to occur alongside the growth of ubiquitous computing. </w:t>
-      </w:r>
-      <w:r>
-        <w:rPr>
-          <w:rFonts w:ascii="Times New Roman" w:hAnsi="Times New Roman" w:cs="Times New Roman"/>
-        </w:rPr>
-        <w:t xml:space="preserve">Furthermore, Weiser’s concern of having to walk across a room to achieve proper interaction </w:t>
-      </w:r>
-      <w:r>
-        <w:rPr>
-          <w:rFonts w:ascii="Times New Roman" w:hAnsi="Times New Roman" w:cs="Times New Roman"/>
-        </w:rPr>
-        <w:t>contends with</w:t>
-      </w:r>
-      <w:r>
-        <w:rPr>
-          <w:rFonts w:ascii="Times New Roman" w:hAnsi="Times New Roman" w:cs="Times New Roman"/>
-        </w:rPr>
-        <w:t xml:space="preserve"> one of Bruce Tognazinni’s first principles of interaction design: Fitt’s L</w:t>
-      </w:r>
-      <w:r>
-        <w:rPr>
-          <w:rFonts w:ascii="Times New Roman" w:hAnsi="Times New Roman" w:cs="Times New Roman"/>
-        </w:rPr>
-        <w:t xml:space="preserve">aw (site asktog.com). Fitt’s Law, according to Tognazinni, states that </w:t>
-      </w:r>
-      <w:r>
-        <w:rPr>
-          <w:rFonts w:ascii="Times New Roman" w:hAnsi="Times New Roman" w:cs="Times New Roman"/>
-        </w:rPr>
-        <w:t>“</w:t>
-      </w:r>
-      <w:r>
-        <w:rPr>
-          <w:rFonts w:ascii="Times New Roman" w:hAnsi="Times New Roman" w:cs="Times New Roman"/>
-          <w:bCs/>
-        </w:rPr>
-        <w:t>The time to acquire a target is a function of the distance to and size of the target</w:t>
-      </w:r>
-      <w:r>
-        <w:rPr>
-          <w:rFonts w:ascii="Times New Roman" w:hAnsi="Times New Roman" w:cs="Times New Roman"/>
-          <w:bCs/>
-        </w:rPr>
-        <w:t>” (</w:t>
-      </w:r>
-      <w:r>
-        <w:rPr>
-          <w:rFonts w:ascii="Times New Roman" w:hAnsi="Times New Roman" w:cs="Times New Roman"/>
-          <w:b/>
-          <w:bCs/>
-        </w:rPr>
-        <w:t>asktog citation</w:t>
-      </w:r>
-      <w:r>
-        <w:rPr>
-          <w:rFonts w:ascii="Times New Roman" w:hAnsi="Times New Roman" w:cs="Times New Roman"/>
-          <w:bCs/>
-        </w:rPr>
-        <w:t>)</w:t>
-      </w:r>
-      <w:r>
-        <w:rPr>
-          <w:rFonts w:ascii="Times New Roman" w:hAnsi="Times New Roman" w:cs="Times New Roman"/>
-          <w:bCs/>
-        </w:rPr>
-        <w:t>. While the size of a dropdown menu would be very large on a big screen, the distance would be so great that it would take a significant amount of time to access.</w:t>
-      </w:r>
-      <w:r>
-        <w:rPr>
-          <w:rFonts w:ascii="Times New Roman" w:hAnsi="Times New Roman" w:cs="Times New Roman"/>
-          <w:bCs/>
-        </w:rPr>
-        <w:t xml:space="preserve"> Without developing a new way to interact with large screens, Weiser predicts that the usability metric of efficiency would decrease.</w:t>
-      </w:r>
-    </w:p>
-    <w:p>
-      <w:pPr>
-        <w:pStyle w:val="ListParagraph"/>
-        <w:spacing w:line="480" w:lineRule="auto"/>
-        <w:ind w:left="1080"/>
-        <w:rPr>
-          <w:rFonts w:ascii="Times New Roman" w:hAnsi="Times New Roman" w:cs="Times New Roman"/>
-          <w:b/>
-        </w:rPr>
-      </w:pPr>
       <w:bookmarkStart w:id="0" w:name="_GoBack"/>
       <w:bookmarkEnd w:id="0"/>
     </w:p>
@@ -597,6 +267,208 @@
           <w:rFonts w:ascii="Times New Roman" w:hAnsi="Times New Roman" w:cs="Times New Roman"/>
         </w:rPr>
         <w:t>Methods</w:t>
+      </w:r>
+    </w:p>
+    <w:p>
+      <w:pPr>
+        <w:pStyle w:val="ListParagraph"/>
+        <w:spacing w:line="480" w:lineRule="auto"/>
+        <w:ind w:left="1080" w:firstLine="360"/>
+        <w:rPr>
+          <w:rFonts w:ascii="Times New Roman" w:hAnsi="Times New Roman" w:cs="Times New Roman"/>
+        </w:rPr>
+      </w:pPr>
+      <w:r>
+        <w:rPr>
+          <w:rFonts w:ascii="Times New Roman" w:hAnsi="Times New Roman" w:cs="Times New Roman"/>
+        </w:rPr>
+        <w:t xml:space="preserve">In </w:t>
+      </w:r>
+      <w:r>
+        <w:rPr>
+          <w:rFonts w:ascii="Times New Roman" w:hAnsi="Times New Roman" w:cs="Times New Roman"/>
+          <w:i/>
+        </w:rPr>
+        <w:t>Some Computer Science Issues in Ubiquitous Computing</w:t>
+      </w:r>
+      <w:r>
+        <w:rPr>
+          <w:rFonts w:ascii="Times New Roman" w:hAnsi="Times New Roman" w:cs="Times New Roman"/>
+        </w:rPr>
+        <w:t>, author Mark Weiser addresses several usability issues for IoT, specifically interaction between users and varying screen sizes. One in particular is a speculation on how we will interact with large displays; he believes a pen will be the proper device. Weiser states: “w</w:t>
+      </w:r>
+      <w:r>
+        <w:rPr>
+          <w:rFonts w:ascii="Times New Roman" w:hAnsi="Times New Roman" w:cs="Times New Roman"/>
+        </w:rPr>
+        <w:t>e needed pens that would work</w:t>
+      </w:r>
+      <w:r>
+        <w:rPr>
+          <w:rFonts w:ascii="Times New Roman" w:hAnsi="Times New Roman" w:cs="Times New Roman"/>
+        </w:rPr>
+        <w:t xml:space="preserve"> </w:t>
+      </w:r>
+      <w:r>
+        <w:rPr>
+          <w:rFonts w:ascii="Times New Roman" w:hAnsi="Times New Roman" w:cs="Times New Roman"/>
+        </w:rPr>
+        <w:t>over a large area (at least 60"x40"), not require a tether</w:t>
+      </w:r>
+      <w:r>
+        <w:rPr>
+          <w:rFonts w:ascii="Times New Roman" w:hAnsi="Times New Roman" w:cs="Times New Roman"/>
+        </w:rPr>
+        <w:t>, and work with back projection” (Weiser 1993). He goes on to say that pens and their corresponding large displays would need to be suited for “</w:t>
+      </w:r>
+      <w:r>
+        <w:rPr>
+          <w:rFonts w:ascii="Times New Roman" w:hAnsi="Times New Roman" w:cs="Times New Roman"/>
+        </w:rPr>
+        <w:t>casual</w:t>
+      </w:r>
+      <w:r>
+        <w:rPr>
+          <w:rFonts w:ascii="Times New Roman" w:hAnsi="Times New Roman" w:cs="Times New Roman"/>
+        </w:rPr>
+        <w:t xml:space="preserve"> </w:t>
+      </w:r>
+      <w:r>
+        <w:rPr>
+          <w:rFonts w:ascii="Times New Roman" w:hAnsi="Times New Roman" w:cs="Times New Roman"/>
+        </w:rPr>
+        <w:t>use, no training, naturalness, multiple people at once</w:t>
+      </w:r>
+      <w:r>
+        <w:rPr>
+          <w:rFonts w:ascii="Times New Roman" w:hAnsi="Times New Roman" w:cs="Times New Roman"/>
+        </w:rPr>
+        <w:t>” (Weiser 1993).</w:t>
+      </w:r>
+    </w:p>
+    <w:p>
+      <w:pPr>
+        <w:pStyle w:val="ListParagraph"/>
+        <w:spacing w:line="480" w:lineRule="auto"/>
+        <w:ind w:left="1080"/>
+        <w:rPr>
+          <w:rFonts w:ascii="Times New Roman" w:hAnsi="Times New Roman" w:cs="Times New Roman"/>
+        </w:rPr>
+      </w:pPr>
+      <w:r>
+        <w:rPr>
+          <w:rFonts w:ascii="Times New Roman" w:hAnsi="Times New Roman" w:cs="Times New Roman"/>
+        </w:rPr>
+        <w:tab/>
+        <w:t xml:space="preserve">In IoT, computers (and therefore screens) will be everywhere. Mark Weiser discusses the issue of interacting with different sized screens, dividing the issue between two new device paradigms: pads (tablets) and Liveboards (large screens). He begins with the issues that arise from pads, saying “pads have a tiny interaction area -- </w:t>
+      </w:r>
+      <w:r>
+        <w:rPr>
+          <w:rFonts w:ascii="Times New Roman" w:hAnsi="Times New Roman" w:cs="Times New Roman"/>
+        </w:rPr>
+        <w:t>too small for a keyboard, too small even for standard handprinting</w:t>
+      </w:r>
+      <w:r>
+        <w:rPr>
+          <w:rFonts w:ascii="Times New Roman" w:hAnsi="Times New Roman" w:cs="Times New Roman"/>
+        </w:rPr>
+        <w:t xml:space="preserve"> recognition” (Weiser 8). In this section, Weiser acknowledges the usability issue of inputing data into a device that is too small for a keyboard. He addresses this issue by explaining a new </w:t>
+      </w:r>
+      <w:r>
+        <w:rPr>
+          <w:rFonts w:ascii="Times New Roman" w:hAnsi="Times New Roman" w:cs="Times New Roman"/>
+        </w:rPr>
+        <w:t>“method of touch-printing that uses only a tiny area and does not require looking. As drawbacks, our method requires a new printing alphabet to be memorized, and reaches only half the speed of a fast typist” (Weiser 8).</w:t>
+      </w:r>
+      <w:r>
+        <w:rPr>
+          <w:rFonts w:ascii="Times New Roman" w:hAnsi="Times New Roman" w:cs="Times New Roman"/>
+        </w:rPr>
+        <w:t xml:space="preserve"> This is a clear learnability issue for the ubiquity of pads; a new alphabet must be learned and then memorized. Once that occurs, Weiser notes the problem with another interaction metric: efficiency. After overcoming the difficulty of learning a new way to input data to a computer, Weiser admits that even an efficient user will only reach half the speed of a proficient typist. In Weiser’s vision of IoT, pads/tablets will be ubiquitous; however, he does not offer a viable way to input data from the user onto these various devices.</w:t>
+      </w:r>
+    </w:p>
+    <w:p>
+      <w:pPr>
+        <w:pStyle w:val="ListParagraph"/>
+        <w:spacing w:line="480" w:lineRule="auto"/>
+        <w:ind w:left="1080"/>
+        <w:rPr>
+          <w:rFonts w:ascii="Times New Roman" w:hAnsi="Times New Roman" w:cs="Times New Roman"/>
+          <w:bCs/>
+        </w:rPr>
+      </w:pPr>
+      <w:r>
+        <w:rPr>
+          <w:rFonts w:ascii="Times New Roman" w:hAnsi="Times New Roman" w:cs="Times New Roman"/>
+        </w:rPr>
+        <w:tab/>
+        <w:t>The second device that Weiser anticipates will dominate in IoT is a “Liveboard”, essentially just a very large screen. The immediate usability concern voiced by Weiser is the spatial issue of an enormous screen. He notes that current interaction principles may need to change, saying: “u</w:t>
+      </w:r>
+      <w:r>
+        <w:rPr>
+          <w:rFonts w:ascii="Times New Roman" w:hAnsi="Times New Roman" w:cs="Times New Roman"/>
+        </w:rPr>
+        <w:t>sing conventional pulldown or</w:t>
+      </w:r>
+      <w:r>
+        <w:rPr>
+          <w:rFonts w:ascii="Times New Roman" w:hAnsi="Times New Roman" w:cs="Times New Roman"/>
+        </w:rPr>
+        <w:t xml:space="preserve"> </w:t>
+      </w:r>
+      <w:r>
+        <w:rPr>
+          <w:rFonts w:ascii="Times New Roman" w:hAnsi="Times New Roman" w:cs="Times New Roman"/>
+        </w:rPr>
+        <w:t>popup menus might require walking across the room to the appropriate button</w:t>
+      </w:r>
+      <w:r>
+        <w:rPr>
+          <w:rFonts w:ascii="Times New Roman" w:hAnsi="Times New Roman" w:cs="Times New Roman"/>
+        </w:rPr>
+        <w:t xml:space="preserve">” (Weiser 8). Weiser is justifiably concerned about applications not adapting properly to increasing screen sizes, and thus losing their usability. For example, a responsive web app would be difficult to interact with if menus and dropdowns merely grew to fit the screen. Instead, Weiser indicates that a shift in the way we interact with large screens—and therefore how we develop for large screens—needs to occur alongside the growth of ubiquitous computing. Furthermore, Weiser’s concern of having to walk across a room to achieve proper interaction contends with one of Bruce Tognazinni’s first principles of interaction design: Fitt’s Law (site asktog.com). Fitt’s Law, according to Tognazinni, states that </w:t>
+      </w:r>
+      <w:r>
+        <w:rPr>
+          <w:rFonts w:ascii="Times New Roman" w:hAnsi="Times New Roman" w:cs="Times New Roman"/>
+        </w:rPr>
+        <w:t>“</w:t>
+      </w:r>
+      <w:r>
+        <w:rPr>
+          <w:rFonts w:ascii="Times New Roman" w:hAnsi="Times New Roman" w:cs="Times New Roman"/>
+          <w:bCs/>
+        </w:rPr>
+        <w:t>The time to acquire a target is a function of the distance to and size of the target</w:t>
+      </w:r>
+      <w:r>
+        <w:rPr>
+          <w:rFonts w:ascii="Times New Roman" w:hAnsi="Times New Roman" w:cs="Times New Roman"/>
+          <w:bCs/>
+        </w:rPr>
+        <w:t>” (</w:t>
+      </w:r>
+      <w:r>
+        <w:rPr>
+          <w:rFonts w:ascii="Times New Roman" w:hAnsi="Times New Roman" w:cs="Times New Roman"/>
+          <w:b/>
+          <w:bCs/>
+        </w:rPr>
+        <w:t>asktog citation</w:t>
+      </w:r>
+      <w:r>
+        <w:rPr>
+          <w:rFonts w:ascii="Times New Roman" w:hAnsi="Times New Roman" w:cs="Times New Roman"/>
+          <w:bCs/>
+        </w:rPr>
+        <w:t>)</w:t>
+      </w:r>
+      <w:r>
+        <w:rPr>
+          <w:rFonts w:ascii="Times New Roman" w:hAnsi="Times New Roman" w:cs="Times New Roman"/>
+          <w:bCs/>
+        </w:rPr>
+        <w:t>. While the size of a dropdown menu would be very large on a big screen, the distance would be so great that it would take a significant amount of time to access. Without developing a new way to interact with large screens, Weiser predicts that the usability metric of efficiency would decrease.</w:t>
       </w:r>
     </w:p>
     <w:p>
@@ -725,7 +597,7 @@
         <w:rStyle w:val="PageNumber"/>
         <w:noProof/>
       </w:rPr>
-      <w:t>3</w:t>
+      <w:t>1</w:t>
     </w:r>
     <w:r>
       <w:rPr>
@@ -3031,7 +2903,7 @@
 </file>
 
 <file path=customXml/itemProps1.xml><?xml version="1.0" encoding="utf-8"?>
-<ds:datastoreItem xmlns:ds="http://schemas.openxmlformats.org/officeDocument/2006/customXml" ds:itemID="{07E53363-4764-C04F-9B3F-E255C81C4095}">
+<ds:datastoreItem xmlns:ds="http://schemas.openxmlformats.org/officeDocument/2006/customXml" ds:itemID="{A9E277E4-7342-1E4D-9A25-A55110A622A8}">
   <ds:schemaRefs>
     <ds:schemaRef ds:uri="http://schemas.openxmlformats.org/officeDocument/2006/bibliography"/>
   </ds:schemaRefs>

</xml_diff>

<commit_message>
New article brought into background section
</commit_message>
<xml_diff>
--- a/mental-model-paper/mental_model_first_draft.docx
+++ b/mental-model-paper/mental_model_first_draft.docx
@@ -226,14 +226,55 @@
         <w:rPr>
           <w:rFonts w:ascii="Times New Roman" w:hAnsi="Times New Roman" w:cs="Times New Roman"/>
         </w:rPr>
-        <w:t xml:space="preserve"> They point to four categories of risk factors that leave devices vulnerable: hostile environment, interference, misuse, and internal failures (Chen and Helal 2). Interference deals with the issue of pervasive devices </w:t>
+        <w:t xml:space="preserve"> They point to four categories of risk factors that leave devices vulnerable: hostile environment, interference, misuse, and internal failures (Chen and Helal 2). Interference deals with the issue of pervasive devices getting in the way of one another. They cite as an example that “airplanes ban the </w:t>
       </w:r>
       <w:r>
         <w:rPr>
           <w:rFonts w:ascii="Times New Roman" w:hAnsi="Times New Roman" w:cs="Times New Roman"/>
         </w:rPr>
         <w:lastRenderedPageBreak/>
-        <w:t xml:space="preserve">getting in the way of one another. They cite as an example that “airplanes ban the use of cell phones to avoid interferences to avionic devices” </w:t>
+        <w:t xml:space="preserve">use of cell phones to avoid interferences to avionic devices” </w:t>
+      </w:r>
+      <w:r>
+        <w:rPr>
+          <w:rFonts w:ascii="Times New Roman" w:hAnsi="Times New Roman" w:cs="Times New Roman"/>
+        </w:rPr>
+        <w:t>(Chen and Helal 2)</w:t>
+      </w:r>
+      <w:r>
+        <w:rPr>
+          <w:rFonts w:ascii="Times New Roman" w:hAnsi="Times New Roman" w:cs="Times New Roman"/>
+        </w:rPr>
+        <w:t xml:space="preserve">. This modern example speaks to a broader issue that Chen and Helal </w:t>
+      </w:r>
+      <w:r>
+        <w:rPr>
+          <w:rFonts w:ascii="Times New Roman" w:hAnsi="Times New Roman" w:cs="Times New Roman"/>
+        </w:rPr>
+        <w:t xml:space="preserve">believe </w:t>
+      </w:r>
+      <w:r>
+        <w:rPr>
+          <w:rFonts w:ascii="Times New Roman" w:hAnsi="Times New Roman" w:cs="Times New Roman"/>
+        </w:rPr>
+        <w:t>will gain importance as more and more devices become available via ubiquitous computing.</w:t>
+      </w:r>
+    </w:p>
+    <w:p>
+      <w:pPr>
+        <w:pStyle w:val="ListParagraph"/>
+        <w:spacing w:line="480" w:lineRule="auto"/>
+        <w:ind w:left="1440"/>
+        <w:rPr>
+          <w:rFonts w:ascii="Times New Roman" w:hAnsi="Times New Roman" w:cs="Times New Roman"/>
+        </w:rPr>
+      </w:pPr>
+      <w:r>
+        <w:rPr>
+          <w:rFonts w:ascii="Times New Roman" w:hAnsi="Times New Roman" w:cs="Times New Roman"/>
+        </w:rPr>
+        <w:tab/>
+        <w:t xml:space="preserve">In IoT, communication and consistency among devices is essential to ensure the usability of the system. Chen and Helal address security and safety issues in their article, stating that there “are rules pre-defined or hardcoded in the application logic” to perform context-driven tasks like an alarm going off when a house is broken into. They believe this approach will not work in IoT because “asking users and programmers to specify rules for each and every potential risk scenarios is not a scalable approach” </w:t>
       </w:r>
       <w:r>
         <w:rPr>
@@ -2903,7 +2944,7 @@
 </file>
 
 <file path=customXml/itemProps1.xml><?xml version="1.0" encoding="utf-8"?>
-<ds:datastoreItem xmlns:ds="http://schemas.openxmlformats.org/officeDocument/2006/customXml" ds:itemID="{A9E277E4-7342-1E4D-9A25-A55110A622A8}">
+<ds:datastoreItem xmlns:ds="http://schemas.openxmlformats.org/officeDocument/2006/customXml" ds:itemID="{5E55E78E-C2BD-A641-96DD-A4ACD8AB1C52}">
   <ds:schemaRefs>
     <ds:schemaRef ds:uri="http://schemas.openxmlformats.org/officeDocument/2006/bibliography"/>
   </ds:schemaRefs>

</xml_diff>

<commit_message>
Weiser article back in
</commit_message>
<xml_diff>
--- a/mental-model-paper/mental_model_first_draft.docx
+++ b/mental-model-paper/mental_model_first_draft.docx
@@ -111,7 +111,21 @@
         <w:rPr>
           <w:rFonts w:ascii="Times New Roman" w:hAnsi="Times New Roman" w:cs="Times New Roman"/>
         </w:rPr>
-        <w:t>(IoT)</w:t>
+        <w:t>(</w:t>
+      </w:r>
+      <w:proofErr w:type="spellStart"/>
+      <w:r>
+        <w:rPr>
+          <w:rFonts w:ascii="Times New Roman" w:hAnsi="Times New Roman" w:cs="Times New Roman"/>
+        </w:rPr>
+        <w:t>IoT</w:t>
+      </w:r>
+      <w:proofErr w:type="spellEnd"/>
+      <w:r>
+        <w:rPr>
+          <w:rFonts w:ascii="Times New Roman" w:hAnsi="Times New Roman" w:cs="Times New Roman"/>
+        </w:rPr>
+        <w:t>)</w:t>
       </w:r>
       <w:r>
         <w:rPr>
@@ -148,7 +162,21 @@
         <w:rPr>
           <w:rFonts w:ascii="Times New Roman" w:hAnsi="Times New Roman" w:cs="Times New Roman"/>
         </w:rPr>
-        <w:t>rnet will one day be connected. IoT would involve devices and sensors of all different varieties placed on and in physical things, from tree roots to thermostats to human hearts.</w:t>
+        <w:t xml:space="preserve">rnet will one day be connected. </w:t>
+      </w:r>
+      <w:proofErr w:type="spellStart"/>
+      <w:r>
+        <w:rPr>
+          <w:rFonts w:ascii="Times New Roman" w:hAnsi="Times New Roman" w:cs="Times New Roman"/>
+        </w:rPr>
+        <w:t>IoT</w:t>
+      </w:r>
+      <w:proofErr w:type="spellEnd"/>
+      <w:r>
+        <w:rPr>
+          <w:rFonts w:ascii="Times New Roman" w:hAnsi="Times New Roman" w:cs="Times New Roman"/>
+        </w:rPr>
+        <w:t xml:space="preserve"> would involve devices and sensors of all different varieties placed on and in physical things, from tree roots to thermostats to human hearts.</w:t>
       </w:r>
       <w:r>
         <w:rPr>
@@ -173,7 +201,21 @@
         <w:rPr>
           <w:rFonts w:ascii="Times New Roman" w:hAnsi="Times New Roman" w:cs="Times New Roman"/>
         </w:rPr>
-        <w:t xml:space="preserve"> Beyond the physical issues that will come with ubiquitous computing—such as the energy consumption of thousands of devices—there are several usability questions accompanying the rise of IoT. </w:t>
+        <w:t xml:space="preserve"> Beyond the physical issues that will come with ubiquitous computing—such as the energy consumption of thousands of devices—there are several usability questions accompanying the rise of </w:t>
+      </w:r>
+      <w:proofErr w:type="spellStart"/>
+      <w:r>
+        <w:rPr>
+          <w:rFonts w:ascii="Times New Roman" w:hAnsi="Times New Roman" w:cs="Times New Roman"/>
+        </w:rPr>
+        <w:t>IoT</w:t>
+      </w:r>
+      <w:proofErr w:type="spellEnd"/>
+      <w:r>
+        <w:rPr>
+          <w:rFonts w:ascii="Times New Roman" w:hAnsi="Times New Roman" w:cs="Times New Roman"/>
+        </w:rPr>
+        <w:t xml:space="preserve">. </w:t>
       </w:r>
       <w:r>
         <w:rPr>
@@ -275,26 +317,96 @@
         <w:rPr>
           <w:rFonts w:ascii="Times New Roman" w:hAnsi="Times New Roman" w:cs="Times New Roman"/>
         </w:rPr>
-        <w:t>, authors Chao Chen and Sumi Helal address the issue of more and more devices causing failures as they all connect to each other.</w:t>
-      </w:r>
-      <w:r>
-        <w:rPr>
-          <w:rFonts w:ascii="Times New Roman" w:hAnsi="Times New Roman" w:cs="Times New Roman"/>
-        </w:rPr>
-        <w:t xml:space="preserve"> They point to four categories of risk factors that leave devices vulnerable: hostile environment, interference, misuse, and internal failures (Chen and Helal 2). Interference deals with the issue of pervasive devices getting in the way of one </w:t>
+        <w:t xml:space="preserve">, authors Chao Chen and </w:t>
+      </w:r>
+      <w:proofErr w:type="spellStart"/>
+      <w:r>
+        <w:rPr>
+          <w:rFonts w:ascii="Times New Roman" w:hAnsi="Times New Roman" w:cs="Times New Roman"/>
+        </w:rPr>
+        <w:t>Sumi</w:t>
+      </w:r>
+      <w:proofErr w:type="spellEnd"/>
+      <w:r>
+        <w:rPr>
+          <w:rFonts w:ascii="Times New Roman" w:hAnsi="Times New Roman" w:cs="Times New Roman"/>
+        </w:rPr>
+        <w:t xml:space="preserve"> </w:t>
+      </w:r>
+      <w:proofErr w:type="spellStart"/>
+      <w:r>
+        <w:rPr>
+          <w:rFonts w:ascii="Times New Roman" w:hAnsi="Times New Roman" w:cs="Times New Roman"/>
+        </w:rPr>
+        <w:t>Helal</w:t>
+      </w:r>
+      <w:proofErr w:type="spellEnd"/>
+      <w:r>
+        <w:rPr>
+          <w:rFonts w:ascii="Times New Roman" w:hAnsi="Times New Roman" w:cs="Times New Roman"/>
+        </w:rPr>
+        <w:t xml:space="preserve"> address the issue of more and more devices causing failures as they all connect to each other.</w:t>
+      </w:r>
+      <w:r>
+        <w:rPr>
+          <w:rFonts w:ascii="Times New Roman" w:hAnsi="Times New Roman" w:cs="Times New Roman"/>
+        </w:rPr>
+        <w:t xml:space="preserve"> They point to four categories of risk factors that leave devices vulnerable: hostile environment, interference, misuse, and internal failures (Chen and </w:t>
+      </w:r>
+      <w:proofErr w:type="spellStart"/>
+      <w:r>
+        <w:rPr>
+          <w:rFonts w:ascii="Times New Roman" w:hAnsi="Times New Roman" w:cs="Times New Roman"/>
+        </w:rPr>
+        <w:t>Helal</w:t>
+      </w:r>
+      <w:proofErr w:type="spellEnd"/>
+      <w:r>
+        <w:rPr>
+          <w:rFonts w:ascii="Times New Roman" w:hAnsi="Times New Roman" w:cs="Times New Roman"/>
+        </w:rPr>
+        <w:t xml:space="preserve"> 2). Interference deals with the issue of pervasive devices getting in the way of one </w:t>
       </w:r>
       <w:r>
         <w:rPr>
           <w:rFonts w:ascii="Times New Roman" w:hAnsi="Times New Roman" w:cs="Times New Roman"/>
         </w:rPr>
         <w:lastRenderedPageBreak/>
-        <w:t>another. They cite as an example that “airplanes ban the use of cell phones to avoid interferences to avionic devices” (Chen and Helal 2)</w:t>
-      </w:r>
-      <w:r>
-        <w:rPr>
-          <w:rFonts w:ascii="Times New Roman" w:hAnsi="Times New Roman" w:cs="Times New Roman"/>
-        </w:rPr>
-        <w:t xml:space="preserve">. This modern example speaks to a broader issue that Chen and Helal </w:t>
+        <w:t xml:space="preserve">another. They cite as an example that “airplanes ban the use of cell phones to avoid interferences to avionic devices” (Chen and </w:t>
+      </w:r>
+      <w:proofErr w:type="spellStart"/>
+      <w:r>
+        <w:rPr>
+          <w:rFonts w:ascii="Times New Roman" w:hAnsi="Times New Roman" w:cs="Times New Roman"/>
+        </w:rPr>
+        <w:t>Helal</w:t>
+      </w:r>
+      <w:proofErr w:type="spellEnd"/>
+      <w:r>
+        <w:rPr>
+          <w:rFonts w:ascii="Times New Roman" w:hAnsi="Times New Roman" w:cs="Times New Roman"/>
+        </w:rPr>
+        <w:t xml:space="preserve"> 2)</w:t>
+      </w:r>
+      <w:r>
+        <w:rPr>
+          <w:rFonts w:ascii="Times New Roman" w:hAnsi="Times New Roman" w:cs="Times New Roman"/>
+        </w:rPr>
+        <w:t xml:space="preserve">. This modern example speaks to a broader issue that Chen and </w:t>
+      </w:r>
+      <w:proofErr w:type="spellStart"/>
+      <w:r>
+        <w:rPr>
+          <w:rFonts w:ascii="Times New Roman" w:hAnsi="Times New Roman" w:cs="Times New Roman"/>
+        </w:rPr>
+        <w:t>Helal</w:t>
+      </w:r>
+      <w:proofErr w:type="spellEnd"/>
+      <w:r>
+        <w:rPr>
+          <w:rFonts w:ascii="Times New Roman" w:hAnsi="Times New Roman" w:cs="Times New Roman"/>
+        </w:rPr>
+        <w:t xml:space="preserve"> </w:t>
       </w:r>
       <w:r>
         <w:rPr>
@@ -323,7 +435,21 @@
           <w:rFonts w:ascii="Times New Roman" w:hAnsi="Times New Roman" w:cs="Times New Roman"/>
         </w:rPr>
         <w:tab/>
-        <w:t xml:space="preserve">In IoT, communication and consistency </w:t>
+        <w:t xml:space="preserve">In </w:t>
+      </w:r>
+      <w:proofErr w:type="spellStart"/>
+      <w:r>
+        <w:rPr>
+          <w:rFonts w:ascii="Times New Roman" w:hAnsi="Times New Roman" w:cs="Times New Roman"/>
+        </w:rPr>
+        <w:t>IoT</w:t>
+      </w:r>
+      <w:proofErr w:type="spellEnd"/>
+      <w:r>
+        <w:rPr>
+          <w:rFonts w:ascii="Times New Roman" w:hAnsi="Times New Roman" w:cs="Times New Roman"/>
+        </w:rPr>
+        <w:t xml:space="preserve">, communication and consistency </w:t>
       </w:r>
       <w:r>
         <w:rPr>
@@ -335,7 +461,35 @@
         <w:rPr>
           <w:rFonts w:ascii="Times New Roman" w:hAnsi="Times New Roman" w:cs="Times New Roman"/>
         </w:rPr>
-        <w:t xml:space="preserve"> essential to ensure the usability of the system. Chen and Helal address security and safety issues in their article, stating that there “are rules pre-defined or hardcoded in the application logic” to perform context-driven tasks like an alarm going off when a house is broken into. They believe this approach will not work in IoT because “asking users and programmers to specify rules for each and every potential risk scenarios is not a scalable approach</w:t>
+        <w:t xml:space="preserve"> essential to ensure the usability of the system. Chen and </w:t>
+      </w:r>
+      <w:proofErr w:type="spellStart"/>
+      <w:r>
+        <w:rPr>
+          <w:rFonts w:ascii="Times New Roman" w:hAnsi="Times New Roman" w:cs="Times New Roman"/>
+        </w:rPr>
+        <w:t>Helal</w:t>
+      </w:r>
+      <w:proofErr w:type="spellEnd"/>
+      <w:r>
+        <w:rPr>
+          <w:rFonts w:ascii="Times New Roman" w:hAnsi="Times New Roman" w:cs="Times New Roman"/>
+        </w:rPr>
+        <w:t xml:space="preserve"> address security and safety issues in their article, stating that there “are rules pre-defined or hardcoded in the application logic” to perform context-driven tasks like an alarm going off when a house is broken into. They believe this approach will not work in </w:t>
+      </w:r>
+      <w:proofErr w:type="spellStart"/>
+      <w:r>
+        <w:rPr>
+          <w:rFonts w:ascii="Times New Roman" w:hAnsi="Times New Roman" w:cs="Times New Roman"/>
+        </w:rPr>
+        <w:t>IoT</w:t>
+      </w:r>
+      <w:proofErr w:type="spellEnd"/>
+      <w:r>
+        <w:rPr>
+          <w:rFonts w:ascii="Times New Roman" w:hAnsi="Times New Roman" w:cs="Times New Roman"/>
+        </w:rPr>
+        <w:t xml:space="preserve"> because “asking users and programmers to specify rules for each and every potential risk scenarios is not a scalable approach</w:t>
       </w:r>
       <w:r>
         <w:rPr>
@@ -347,7 +501,21 @@
         <w:rPr>
           <w:rFonts w:ascii="Times New Roman" w:hAnsi="Times New Roman" w:cs="Times New Roman"/>
         </w:rPr>
-        <w:t>” (Chen and Helal 2)</w:t>
+        <w:t xml:space="preserve">” (Chen and </w:t>
+      </w:r>
+      <w:proofErr w:type="spellStart"/>
+      <w:r>
+        <w:rPr>
+          <w:rFonts w:ascii="Times New Roman" w:hAnsi="Times New Roman" w:cs="Times New Roman"/>
+        </w:rPr>
+        <w:t>Helal</w:t>
+      </w:r>
+      <w:proofErr w:type="spellEnd"/>
+      <w:r>
+        <w:rPr>
+          <w:rFonts w:ascii="Times New Roman" w:hAnsi="Times New Roman" w:cs="Times New Roman"/>
+        </w:rPr>
+        <w:t xml:space="preserve"> 2)</w:t>
       </w:r>
       <w:r>
         <w:rPr>
@@ -359,7 +527,21 @@
         <w:rPr>
           <w:rFonts w:ascii="Times New Roman" w:hAnsi="Times New Roman" w:cs="Times New Roman"/>
         </w:rPr>
-        <w:t xml:space="preserve">To solve this issue, they believe devices ought to become more autonomous. In a smart home, for example, they state: “when a door is left open at night, a system should be intelligent enough to discover the door actuator and invoke the device to close the door” (Chen and Helal 2). </w:t>
+        <w:t xml:space="preserve">To solve this issue, they believe devices ought to become more autonomous. In a smart home, for example, they state: “when a door is left open at night, a system should be intelligent enough to discover the door actuator and invoke the device to close the door” (Chen and </w:t>
+      </w:r>
+      <w:proofErr w:type="spellStart"/>
+      <w:r>
+        <w:rPr>
+          <w:rFonts w:ascii="Times New Roman" w:hAnsi="Times New Roman" w:cs="Times New Roman"/>
+        </w:rPr>
+        <w:t>Helal</w:t>
+      </w:r>
+      <w:proofErr w:type="spellEnd"/>
+      <w:r>
+        <w:rPr>
+          <w:rFonts w:ascii="Times New Roman" w:hAnsi="Times New Roman" w:cs="Times New Roman"/>
+        </w:rPr>
+        <w:t xml:space="preserve"> 2). </w:t>
       </w:r>
       <w:r>
         <w:rPr>
@@ -371,8 +553,16 @@
         <w:rPr>
           <w:rFonts w:ascii="Times New Roman" w:hAnsi="Times New Roman" w:cs="Times New Roman"/>
         </w:rPr>
-        <w:t xml:space="preserve"> in order to remove risky context in IoT</w:t>
-      </w:r>
+        <w:t xml:space="preserve"> in order to remove risky context in </w:t>
+      </w:r>
+      <w:proofErr w:type="spellStart"/>
+      <w:r>
+        <w:rPr>
+          <w:rFonts w:ascii="Times New Roman" w:hAnsi="Times New Roman" w:cs="Times New Roman"/>
+        </w:rPr>
+        <w:t>IoT</w:t>
+      </w:r>
+      <w:proofErr w:type="spellEnd"/>
       <w:r>
         <w:rPr>
           <w:rFonts w:ascii="Times New Roman" w:hAnsi="Times New Roman" w:cs="Times New Roman"/>
@@ -413,13 +603,41 @@
         <w:rPr>
           <w:rFonts w:ascii="Times New Roman" w:hAnsi="Times New Roman" w:cs="Times New Roman"/>
         </w:rPr>
-        <w:t xml:space="preserve"> by Vladimir Oleshchuk.</w:t>
-      </w:r>
-      <w:r>
-        <w:rPr>
-          <w:rFonts w:ascii="Times New Roman" w:hAnsi="Times New Roman" w:cs="Times New Roman"/>
-        </w:rPr>
-        <w:t xml:space="preserve"> Location privacy is one of the primary issues that Oleshchuk addresses.</w:t>
+        <w:t xml:space="preserve"> by Vladimir </w:t>
+      </w:r>
+      <w:proofErr w:type="spellStart"/>
+      <w:r>
+        <w:rPr>
+          <w:rFonts w:ascii="Times New Roman" w:hAnsi="Times New Roman" w:cs="Times New Roman"/>
+        </w:rPr>
+        <w:t>Oleshchuk</w:t>
+      </w:r>
+      <w:proofErr w:type="spellEnd"/>
+      <w:r>
+        <w:rPr>
+          <w:rFonts w:ascii="Times New Roman" w:hAnsi="Times New Roman" w:cs="Times New Roman"/>
+        </w:rPr>
+        <w:t>.</w:t>
+      </w:r>
+      <w:r>
+        <w:rPr>
+          <w:rFonts w:ascii="Times New Roman" w:hAnsi="Times New Roman" w:cs="Times New Roman"/>
+        </w:rPr>
+        <w:t xml:space="preserve"> Location privacy is one of the primary issues that </w:t>
+      </w:r>
+      <w:proofErr w:type="spellStart"/>
+      <w:r>
+        <w:rPr>
+          <w:rFonts w:ascii="Times New Roman" w:hAnsi="Times New Roman" w:cs="Times New Roman"/>
+        </w:rPr>
+        <w:t>Oleshchuk</w:t>
+      </w:r>
+      <w:proofErr w:type="spellEnd"/>
+      <w:r>
+        <w:rPr>
+          <w:rFonts w:ascii="Times New Roman" w:hAnsi="Times New Roman" w:cs="Times New Roman"/>
+        </w:rPr>
+        <w:t xml:space="preserve"> addresses.</w:t>
       </w:r>
       <w:r>
         <w:rPr>
@@ -431,7 +649,21 @@
         <w:rPr>
           <w:rFonts w:ascii="Times New Roman" w:hAnsi="Times New Roman" w:cs="Times New Roman"/>
         </w:rPr>
-        <w:t>He states that “location is an important characteristic of almost any ubiquitous application since it is often considered as a contextual parameter that decision making in such applications is based on” (Oleshchuk 3). A user benefits from her device knowing her location, so that she may receive</w:t>
+        <w:t>He states that “location is an important characteristic of almost any ubiquitous application since it is often considered as a contextual parameter that decision making in such applications is based on” (</w:t>
+      </w:r>
+      <w:proofErr w:type="spellStart"/>
+      <w:r>
+        <w:rPr>
+          <w:rFonts w:ascii="Times New Roman" w:hAnsi="Times New Roman" w:cs="Times New Roman"/>
+        </w:rPr>
+        <w:t>Oleshchuk</w:t>
+      </w:r>
+      <w:proofErr w:type="spellEnd"/>
+      <w:r>
+        <w:rPr>
+          <w:rFonts w:ascii="Times New Roman" w:hAnsi="Times New Roman" w:cs="Times New Roman"/>
+        </w:rPr>
+        <w:t xml:space="preserve"> 3). A user benefits from her device knowing her location, so that she may receive</w:t>
       </w:r>
       <w:r>
         <w:rPr>
@@ -449,7 +681,63 @@
         <w:rPr>
           <w:rFonts w:ascii="Times New Roman" w:hAnsi="Times New Roman" w:cs="Times New Roman"/>
         </w:rPr>
-        <w:t>because she “would prefer not to disclose her location to protect her against tracking” (Oleshchuk 3). The solution, according to Oleshchuk, is to “use secure multi-party computations and…3-way authentication” (3). Using cryptography and advanced authentication, Oleshchuk believes that location privacy can be preserved in the IoT.</w:t>
+        <w:t>because she “would prefer not to disclose her location to protect her against tracking” (</w:t>
+      </w:r>
+      <w:proofErr w:type="spellStart"/>
+      <w:r>
+        <w:rPr>
+          <w:rFonts w:ascii="Times New Roman" w:hAnsi="Times New Roman" w:cs="Times New Roman"/>
+        </w:rPr>
+        <w:t>Oleshchuk</w:t>
+      </w:r>
+      <w:proofErr w:type="spellEnd"/>
+      <w:r>
+        <w:rPr>
+          <w:rFonts w:ascii="Times New Roman" w:hAnsi="Times New Roman" w:cs="Times New Roman"/>
+        </w:rPr>
+        <w:t xml:space="preserve"> 3). The solution, according to </w:t>
+      </w:r>
+      <w:proofErr w:type="spellStart"/>
+      <w:r>
+        <w:rPr>
+          <w:rFonts w:ascii="Times New Roman" w:hAnsi="Times New Roman" w:cs="Times New Roman"/>
+        </w:rPr>
+        <w:t>Oleshchuk</w:t>
+      </w:r>
+      <w:proofErr w:type="spellEnd"/>
+      <w:r>
+        <w:rPr>
+          <w:rFonts w:ascii="Times New Roman" w:hAnsi="Times New Roman" w:cs="Times New Roman"/>
+        </w:rPr>
+        <w:t xml:space="preserve">, is to “use secure multi-party computations and…3-way authentication” (3). Using cryptography and advanced authentication, </w:t>
+      </w:r>
+      <w:proofErr w:type="spellStart"/>
+      <w:r>
+        <w:rPr>
+          <w:rFonts w:ascii="Times New Roman" w:hAnsi="Times New Roman" w:cs="Times New Roman"/>
+        </w:rPr>
+        <w:t>Oleshchuk</w:t>
+      </w:r>
+      <w:proofErr w:type="spellEnd"/>
+      <w:r>
+        <w:rPr>
+          <w:rFonts w:ascii="Times New Roman" w:hAnsi="Times New Roman" w:cs="Times New Roman"/>
+        </w:rPr>
+        <w:t xml:space="preserve"> believes that location privacy can be preserved in the </w:t>
+      </w:r>
+      <w:proofErr w:type="spellStart"/>
+      <w:r>
+        <w:rPr>
+          <w:rFonts w:ascii="Times New Roman" w:hAnsi="Times New Roman" w:cs="Times New Roman"/>
+        </w:rPr>
+        <w:t>IoT</w:t>
+      </w:r>
+      <w:proofErr w:type="spellEnd"/>
+      <w:r>
+        <w:rPr>
+          <w:rFonts w:ascii="Times New Roman" w:hAnsi="Times New Roman" w:cs="Times New Roman"/>
+        </w:rPr>
+        <w:t>.</w:t>
       </w:r>
     </w:p>
     <w:p>
@@ -466,13 +754,55 @@
           <w:rFonts w:ascii="Times New Roman" w:hAnsi="Times New Roman" w:cs="Times New Roman"/>
         </w:rPr>
         <w:tab/>
-        <w:t xml:space="preserve">Furthermore, Oleshchuk addresses the essential issue of access control with regards to ubiquitous computing. In a world filled with devices—some of which we may interact with only a handful of times—it is imperative that each device </w:t>
-      </w:r>
-      <w:r>
-        <w:rPr>
-          <w:rFonts w:ascii="Times New Roman" w:hAnsi="Times New Roman" w:cs="Times New Roman"/>
-        </w:rPr>
-        <w:t>can make personalized decisions based on a user’s identity. Oleshchuk introduces a new approach to access control “called privacy preserving attribute-based access control” which “protects user identity and enforce access control where access is based on attributes” (Oleshchuk 4). In other words, a user must be the sole possessor of certain attributes in order to gai</w:t>
+        <w:t xml:space="preserve">Furthermore, </w:t>
+      </w:r>
+      <w:proofErr w:type="spellStart"/>
+      <w:r>
+        <w:rPr>
+          <w:rFonts w:ascii="Times New Roman" w:hAnsi="Times New Roman" w:cs="Times New Roman"/>
+        </w:rPr>
+        <w:t>Oleshchuk</w:t>
+      </w:r>
+      <w:proofErr w:type="spellEnd"/>
+      <w:r>
+        <w:rPr>
+          <w:rFonts w:ascii="Times New Roman" w:hAnsi="Times New Roman" w:cs="Times New Roman"/>
+        </w:rPr>
+        <w:t xml:space="preserve"> addresses the essential issue of access control with regards to ubiquitous computing. In a world filled with devices—some of which we may interact with only a handful of times—it is imperative that each device </w:t>
+      </w:r>
+      <w:r>
+        <w:rPr>
+          <w:rFonts w:ascii="Times New Roman" w:hAnsi="Times New Roman" w:cs="Times New Roman"/>
+        </w:rPr>
+        <w:t xml:space="preserve">can make personalized decisions based on a user’s identity. </w:t>
+      </w:r>
+      <w:proofErr w:type="spellStart"/>
+      <w:r>
+        <w:rPr>
+          <w:rFonts w:ascii="Times New Roman" w:hAnsi="Times New Roman" w:cs="Times New Roman"/>
+        </w:rPr>
+        <w:t>Oleshchuk</w:t>
+      </w:r>
+      <w:proofErr w:type="spellEnd"/>
+      <w:r>
+        <w:rPr>
+          <w:rFonts w:ascii="Times New Roman" w:hAnsi="Times New Roman" w:cs="Times New Roman"/>
+        </w:rPr>
+        <w:t xml:space="preserve"> introduces a new approach to access control “called privacy preserving attribute-based access control” which “protects user identity and enforce access control where access is based on attributes” (</w:t>
+      </w:r>
+      <w:proofErr w:type="spellStart"/>
+      <w:r>
+        <w:rPr>
+          <w:rFonts w:ascii="Times New Roman" w:hAnsi="Times New Roman" w:cs="Times New Roman"/>
+        </w:rPr>
+        <w:t>Oleshchuk</w:t>
+      </w:r>
+      <w:proofErr w:type="spellEnd"/>
+      <w:r>
+        <w:rPr>
+          <w:rFonts w:ascii="Times New Roman" w:hAnsi="Times New Roman" w:cs="Times New Roman"/>
+        </w:rPr>
+        <w:t xml:space="preserve"> 4). In other words, a user must be the sole possessor of certain attributes in order to gai</w:t>
       </w:r>
       <w:r>
         <w:rPr>
@@ -513,7 +843,21 @@
         <w:rPr>
           <w:rFonts w:ascii="Times New Roman" w:hAnsi="Times New Roman" w:cs="Times New Roman"/>
         </w:rPr>
-        <w:t xml:space="preserve">Of the articles I researched on ubiquitous computing with regards to privacy, authorization, and security, Vladimir Oleshchuk’s </w:t>
+        <w:t xml:space="preserve">Of the articles I researched on ubiquitous computing with regards to privacy, authorization, and security, Vladimir </w:t>
+      </w:r>
+      <w:proofErr w:type="spellStart"/>
+      <w:r>
+        <w:rPr>
+          <w:rFonts w:ascii="Times New Roman" w:hAnsi="Times New Roman" w:cs="Times New Roman"/>
+        </w:rPr>
+        <w:t>Oleshchuk’s</w:t>
+      </w:r>
+      <w:proofErr w:type="spellEnd"/>
+      <w:r>
+        <w:rPr>
+          <w:rFonts w:ascii="Times New Roman" w:hAnsi="Times New Roman" w:cs="Times New Roman"/>
+        </w:rPr>
+        <w:t xml:space="preserve"> </w:t>
       </w:r>
       <w:r>
         <w:rPr>
@@ -532,13 +876,61 @@
         <w:rPr>
           <w:rFonts w:ascii="Times New Roman" w:hAnsi="Times New Roman" w:cs="Times New Roman"/>
         </w:rPr>
-        <w:t xml:space="preserve">is the most relevant and important for my paper. Oleshchuk addresses the issue of location privacy, a current concern with the increasing ubiquity of mobile phones. I agree with Oleshchuk when he determines that the issue of location privacy will only become more and more apparent as </w:t>
-      </w:r>
-      <w:r>
-        <w:rPr>
-          <w:rFonts w:ascii="Times New Roman" w:hAnsi="Times New Roman" w:cs="Times New Roman"/>
-        </w:rPr>
-        <w:t>IoT progresses.</w:t>
+        <w:t xml:space="preserve">is the most relevant and important for my paper. </w:t>
+      </w:r>
+      <w:proofErr w:type="spellStart"/>
+      <w:r>
+        <w:rPr>
+          <w:rFonts w:ascii="Times New Roman" w:hAnsi="Times New Roman" w:cs="Times New Roman"/>
+        </w:rPr>
+        <w:t>Oleshchuk</w:t>
+      </w:r>
+      <w:proofErr w:type="spellEnd"/>
+      <w:r>
+        <w:rPr>
+          <w:rFonts w:ascii="Times New Roman" w:hAnsi="Times New Roman" w:cs="Times New Roman"/>
+        </w:rPr>
+        <w:t xml:space="preserve"> addresses the issue of location privacy, a current concern with the increasing ubiquity of </w:t>
+      </w:r>
+      <w:r>
+        <w:rPr>
+          <w:rFonts w:ascii="Times New Roman" w:hAnsi="Times New Roman" w:cs="Times New Roman"/>
+        </w:rPr>
+        <w:t>smartphones</w:t>
+      </w:r>
+      <w:r>
+        <w:rPr>
+          <w:rFonts w:ascii="Times New Roman" w:hAnsi="Times New Roman" w:cs="Times New Roman"/>
+        </w:rPr>
+        <w:t xml:space="preserve">. I agree with </w:t>
+      </w:r>
+      <w:proofErr w:type="spellStart"/>
+      <w:r>
+        <w:rPr>
+          <w:rFonts w:ascii="Times New Roman" w:hAnsi="Times New Roman" w:cs="Times New Roman"/>
+        </w:rPr>
+        <w:t>Oleshchuk</w:t>
+      </w:r>
+      <w:proofErr w:type="spellEnd"/>
+      <w:r>
+        <w:rPr>
+          <w:rFonts w:ascii="Times New Roman" w:hAnsi="Times New Roman" w:cs="Times New Roman"/>
+        </w:rPr>
+        <w:t xml:space="preserve"> when he determines that the issue of location privacy will only become more and more apparent as </w:t>
+      </w:r>
+      <w:proofErr w:type="spellStart"/>
+      <w:r>
+        <w:rPr>
+          <w:rFonts w:ascii="Times New Roman" w:hAnsi="Times New Roman" w:cs="Times New Roman"/>
+        </w:rPr>
+        <w:t>IoT</w:t>
+      </w:r>
+      <w:proofErr w:type="spellEnd"/>
+      <w:r>
+        <w:rPr>
+          <w:rFonts w:ascii="Times New Roman" w:hAnsi="Times New Roman" w:cs="Times New Roman"/>
+        </w:rPr>
+        <w:t xml:space="preserve"> progresses.</w:t>
       </w:r>
     </w:p>
     <w:p>
@@ -554,7 +946,47 @@
         <w:rPr>
           <w:rFonts w:ascii="Times New Roman" w:hAnsi="Times New Roman" w:cs="Times New Roman"/>
         </w:rPr>
-        <w:t xml:space="preserve">Regarding location privacy and mobile phones, authors Bastian Könings and Florian Schaub express their concerns in </w:t>
+        <w:t xml:space="preserve">Regarding location privacy and </w:t>
+      </w:r>
+      <w:r>
+        <w:rPr>
+          <w:rFonts w:ascii="Times New Roman" w:hAnsi="Times New Roman" w:cs="Times New Roman"/>
+        </w:rPr>
+        <w:t>smartphones</w:t>
+      </w:r>
+      <w:r>
+        <w:rPr>
+          <w:rFonts w:ascii="Times New Roman" w:hAnsi="Times New Roman" w:cs="Times New Roman"/>
+        </w:rPr>
+        <w:t xml:space="preserve">, authors Bastian </w:t>
+      </w:r>
+      <w:proofErr w:type="spellStart"/>
+      <w:r>
+        <w:rPr>
+          <w:rFonts w:ascii="Times New Roman" w:hAnsi="Times New Roman" w:cs="Times New Roman"/>
+        </w:rPr>
+        <w:t>Könings</w:t>
+      </w:r>
+      <w:proofErr w:type="spellEnd"/>
+      <w:r>
+        <w:rPr>
+          <w:rFonts w:ascii="Times New Roman" w:hAnsi="Times New Roman" w:cs="Times New Roman"/>
+        </w:rPr>
+        <w:t xml:space="preserve"> and Florian </w:t>
+      </w:r>
+      <w:proofErr w:type="spellStart"/>
+      <w:r>
+        <w:rPr>
+          <w:rFonts w:ascii="Times New Roman" w:hAnsi="Times New Roman" w:cs="Times New Roman"/>
+        </w:rPr>
+        <w:t>Schaub</w:t>
+      </w:r>
+      <w:proofErr w:type="spellEnd"/>
+      <w:r>
+        <w:rPr>
+          <w:rFonts w:ascii="Times New Roman" w:hAnsi="Times New Roman" w:cs="Times New Roman"/>
+        </w:rPr>
+        <w:t xml:space="preserve"> express their concerns in </w:t>
       </w:r>
       <w:r>
         <w:rPr>
@@ -567,10 +999,587 @@
         <w:rPr>
           <w:rFonts w:ascii="Times New Roman" w:hAnsi="Times New Roman" w:cs="Times New Roman"/>
         </w:rPr>
-        <w:t xml:space="preserve"> They begin by describing territorial privacy as a new method to “provide a more user centered approach [to privacy]”, a paradigm shift away from “an information centered approach where privacy is controlled by protecting particular information” (Könings and Schaub 2).s</w:t>
+        <w:t xml:space="preserve"> They begin by describing territorial privacy as a new method to “provide a more user centered approach [to privacy]”, a paradigm shift away from “an information centered approach where privacy is controlled by protecting particular information” (</w:t>
+      </w:r>
+      <w:proofErr w:type="spellStart"/>
+      <w:r>
+        <w:rPr>
+          <w:rFonts w:ascii="Times New Roman" w:hAnsi="Times New Roman" w:cs="Times New Roman"/>
+        </w:rPr>
+        <w:t>Kö</w:t>
+      </w:r>
+      <w:r>
+        <w:rPr>
+          <w:rFonts w:ascii="Times New Roman" w:hAnsi="Times New Roman" w:cs="Times New Roman"/>
+        </w:rPr>
+        <w:t>nings</w:t>
+      </w:r>
+      <w:proofErr w:type="spellEnd"/>
+      <w:r>
+        <w:rPr>
+          <w:rFonts w:ascii="Times New Roman" w:hAnsi="Times New Roman" w:cs="Times New Roman"/>
+        </w:rPr>
+        <w:t xml:space="preserve"> and </w:t>
+      </w:r>
+      <w:proofErr w:type="spellStart"/>
+      <w:r>
+        <w:rPr>
+          <w:rFonts w:ascii="Times New Roman" w:hAnsi="Times New Roman" w:cs="Times New Roman"/>
+        </w:rPr>
+        <w:t>Schaub</w:t>
+      </w:r>
+      <w:proofErr w:type="spellEnd"/>
+      <w:r>
+        <w:rPr>
+          <w:rFonts w:ascii="Times New Roman" w:hAnsi="Times New Roman" w:cs="Times New Roman"/>
+        </w:rPr>
+        <w:t xml:space="preserve"> 2). The authors see smartphones </w:t>
+      </w:r>
+      <w:r>
+        <w:rPr>
+          <w:rFonts w:ascii="Times New Roman" w:hAnsi="Times New Roman" w:cs="Times New Roman"/>
+        </w:rPr>
+        <w:t xml:space="preserve">as a sign of what is to come for ubiquitous computing: constant location tracking. They believe that the current issues of information privacy will not be nearly as important as </w:t>
+      </w:r>
+      <w:r>
+        <w:rPr>
+          <w:rFonts w:ascii="Times New Roman" w:hAnsi="Times New Roman" w:cs="Times New Roman"/>
+          <w:i/>
+        </w:rPr>
+        <w:t xml:space="preserve">personal </w:t>
+      </w:r>
+      <w:r>
+        <w:rPr>
+          <w:rFonts w:ascii="Times New Roman" w:hAnsi="Times New Roman" w:cs="Times New Roman"/>
+        </w:rPr>
+        <w:t xml:space="preserve">privacy in the world of </w:t>
+      </w:r>
+      <w:proofErr w:type="spellStart"/>
+      <w:r>
+        <w:rPr>
+          <w:rFonts w:ascii="Times New Roman" w:hAnsi="Times New Roman" w:cs="Times New Roman"/>
+        </w:rPr>
+        <w:t>IoT</w:t>
+      </w:r>
+      <w:proofErr w:type="spellEnd"/>
+      <w:r>
+        <w:rPr>
+          <w:rFonts w:ascii="Times New Roman" w:hAnsi="Times New Roman" w:cs="Times New Roman"/>
+        </w:rPr>
+        <w:t>, o</w:t>
+      </w:r>
+      <w:r>
+        <w:rPr>
+          <w:rFonts w:ascii="Times New Roman" w:hAnsi="Times New Roman" w:cs="Times New Roman"/>
+        </w:rPr>
+        <w:t xml:space="preserve">r </w:t>
+      </w:r>
+      <w:r>
+        <w:rPr>
+          <w:rFonts w:ascii="Times New Roman" w:hAnsi="Times New Roman" w:cs="Times New Roman"/>
+        </w:rPr>
+        <w:t>“being in ‘</w:t>
+      </w:r>
+      <w:r>
+        <w:rPr>
+          <w:rFonts w:ascii="Times New Roman" w:hAnsi="Times New Roman" w:cs="Times New Roman"/>
+        </w:rPr>
+        <w:t>a state in which one is not observed</w:t>
+      </w:r>
+      <w:r>
+        <w:rPr>
+          <w:rFonts w:ascii="Times New Roman" w:hAnsi="Times New Roman" w:cs="Times New Roman"/>
+        </w:rPr>
+        <w:t xml:space="preserve"> or disturbed by others’” (</w:t>
+      </w:r>
+      <w:proofErr w:type="spellStart"/>
+      <w:r>
+        <w:rPr>
+          <w:rFonts w:ascii="Times New Roman" w:hAnsi="Times New Roman" w:cs="Times New Roman"/>
+        </w:rPr>
+        <w:t>Könings</w:t>
+      </w:r>
+      <w:proofErr w:type="spellEnd"/>
+      <w:r>
+        <w:rPr>
+          <w:rFonts w:ascii="Times New Roman" w:hAnsi="Times New Roman" w:cs="Times New Roman"/>
+        </w:rPr>
+        <w:t xml:space="preserve"> and </w:t>
+      </w:r>
+      <w:proofErr w:type="spellStart"/>
+      <w:r>
+        <w:rPr>
+          <w:rFonts w:ascii="Times New Roman" w:hAnsi="Times New Roman" w:cs="Times New Roman"/>
+        </w:rPr>
+        <w:t>Schaub</w:t>
+      </w:r>
+      <w:proofErr w:type="spellEnd"/>
+      <w:r>
+        <w:rPr>
+          <w:rFonts w:ascii="Times New Roman" w:hAnsi="Times New Roman" w:cs="Times New Roman"/>
+        </w:rPr>
+        <w:t xml:space="preserve"> 2).</w:t>
+      </w:r>
+      <w:r>
+        <w:rPr>
+          <w:rFonts w:ascii="Times New Roman" w:hAnsi="Times New Roman" w:cs="Times New Roman"/>
+        </w:rPr>
+        <w:t xml:space="preserve"> In a world full of devices and sensors, will there even be the opportunity to be by oneself? Or will technology always be there with us? While my paper centers on the issue of information privacy and security in </w:t>
+      </w:r>
+      <w:proofErr w:type="spellStart"/>
+      <w:r>
+        <w:rPr>
+          <w:rFonts w:ascii="Times New Roman" w:hAnsi="Times New Roman" w:cs="Times New Roman"/>
+        </w:rPr>
+        <w:t>IoT</w:t>
+      </w:r>
+      <w:proofErr w:type="spellEnd"/>
+      <w:r>
+        <w:rPr>
+          <w:rFonts w:ascii="Times New Roman" w:hAnsi="Times New Roman" w:cs="Times New Roman"/>
+        </w:rPr>
+        <w:t xml:space="preserve">, </w:t>
+      </w:r>
+      <w:proofErr w:type="spellStart"/>
+      <w:r>
+        <w:rPr>
+          <w:rFonts w:ascii="Times New Roman" w:hAnsi="Times New Roman" w:cs="Times New Roman"/>
+        </w:rPr>
+        <w:t>Könings</w:t>
+      </w:r>
+      <w:proofErr w:type="spellEnd"/>
+      <w:r>
+        <w:rPr>
+          <w:rFonts w:ascii="Times New Roman" w:hAnsi="Times New Roman" w:cs="Times New Roman"/>
+        </w:rPr>
+        <w:t xml:space="preserve"> and </w:t>
+      </w:r>
+      <w:proofErr w:type="spellStart"/>
+      <w:r>
+        <w:rPr>
+          <w:rFonts w:ascii="Times New Roman" w:hAnsi="Times New Roman" w:cs="Times New Roman"/>
+        </w:rPr>
+        <w:t>Schaub</w:t>
+      </w:r>
+      <w:proofErr w:type="spellEnd"/>
+      <w:r>
+        <w:rPr>
+          <w:rFonts w:ascii="Times New Roman" w:hAnsi="Times New Roman" w:cs="Times New Roman"/>
+        </w:rPr>
+        <w:t xml:space="preserve"> address a more philosophical potential problem of “alone time”.</w:t>
+      </w:r>
+    </w:p>
+    <w:p>
+      <w:pPr>
+        <w:pStyle w:val="ListParagraph"/>
+        <w:spacing w:line="480" w:lineRule="auto"/>
+        <w:ind w:left="1080" w:firstLine="360"/>
+        <w:rPr>
+          <w:rFonts w:ascii="Times New Roman" w:hAnsi="Times New Roman" w:cs="Times New Roman"/>
+        </w:rPr>
+      </w:pPr>
+      <w:r>
+        <w:rPr>
+          <w:rFonts w:ascii="Times New Roman" w:hAnsi="Times New Roman" w:cs="Times New Roman"/>
+        </w:rPr>
+        <w:t>Another article I consulted is</w:t>
+      </w:r>
+      <w:r>
+        <w:rPr>
+          <w:rFonts w:ascii="Times New Roman" w:hAnsi="Times New Roman" w:cs="Times New Roman"/>
+        </w:rPr>
+        <w:t xml:space="preserve"> </w:t>
+      </w:r>
+      <w:r>
+        <w:rPr>
+          <w:rFonts w:ascii="Times New Roman" w:hAnsi="Times New Roman" w:cs="Times New Roman"/>
+          <w:i/>
+        </w:rPr>
+        <w:t>Some Computer Science Issues in Ubiquitous Computing</w:t>
+      </w:r>
+      <w:r>
+        <w:rPr>
+          <w:rFonts w:ascii="Times New Roman" w:hAnsi="Times New Roman" w:cs="Times New Roman"/>
+        </w:rPr>
+        <w:t xml:space="preserve"> by Mark Weiser, an article based more on general usability issues than security, authentication, and privacy.</w:t>
       </w:r>
       <w:bookmarkStart w:id="0" w:name="_GoBack"/>
       <w:bookmarkEnd w:id="0"/>
+      <w:r>
+        <w:rPr>
+          <w:rFonts w:ascii="Times New Roman" w:hAnsi="Times New Roman" w:cs="Times New Roman"/>
+        </w:rPr>
+        <w:t xml:space="preserve"> Weiser addresses several usability issues for </w:t>
+      </w:r>
+      <w:proofErr w:type="spellStart"/>
+      <w:r>
+        <w:rPr>
+          <w:rFonts w:ascii="Times New Roman" w:hAnsi="Times New Roman" w:cs="Times New Roman"/>
+        </w:rPr>
+        <w:t>IoT</w:t>
+      </w:r>
+      <w:proofErr w:type="spellEnd"/>
+      <w:r>
+        <w:rPr>
+          <w:rFonts w:ascii="Times New Roman" w:hAnsi="Times New Roman" w:cs="Times New Roman"/>
+        </w:rPr>
+        <w:t>, specifically interaction between users and varying screen sizes. One in particular is a speculation on how we will interact with large displays; he believes a pen will be the proper device. Weiser states: “w</w:t>
+      </w:r>
+      <w:r>
+        <w:rPr>
+          <w:rFonts w:ascii="Times New Roman" w:hAnsi="Times New Roman" w:cs="Times New Roman"/>
+        </w:rPr>
+        <w:t>e needed pens that would work</w:t>
+      </w:r>
+      <w:r>
+        <w:rPr>
+          <w:rFonts w:ascii="Times New Roman" w:hAnsi="Times New Roman" w:cs="Times New Roman"/>
+        </w:rPr>
+        <w:t xml:space="preserve"> </w:t>
+      </w:r>
+      <w:r>
+        <w:rPr>
+          <w:rFonts w:ascii="Times New Roman" w:hAnsi="Times New Roman" w:cs="Times New Roman"/>
+        </w:rPr>
+        <w:t>over a large area (at least 60"x40"), not require a tether</w:t>
+      </w:r>
+      <w:r>
+        <w:rPr>
+          <w:rFonts w:ascii="Times New Roman" w:hAnsi="Times New Roman" w:cs="Times New Roman"/>
+        </w:rPr>
+        <w:t>, and work with back projection” (Weiser 1993). He goes on to say that pens and their corresponding large displays would need to be suited for “</w:t>
+      </w:r>
+      <w:r>
+        <w:rPr>
+          <w:rFonts w:ascii="Times New Roman" w:hAnsi="Times New Roman" w:cs="Times New Roman"/>
+        </w:rPr>
+        <w:t>casual</w:t>
+      </w:r>
+      <w:r>
+        <w:rPr>
+          <w:rFonts w:ascii="Times New Roman" w:hAnsi="Times New Roman" w:cs="Times New Roman"/>
+        </w:rPr>
+        <w:t xml:space="preserve"> </w:t>
+      </w:r>
+      <w:r>
+        <w:rPr>
+          <w:rFonts w:ascii="Times New Roman" w:hAnsi="Times New Roman" w:cs="Times New Roman"/>
+        </w:rPr>
+        <w:t xml:space="preserve">use, no training, naturalness, </w:t>
+      </w:r>
+      <w:proofErr w:type="gramStart"/>
+      <w:r>
+        <w:rPr>
+          <w:rFonts w:ascii="Times New Roman" w:hAnsi="Times New Roman" w:cs="Times New Roman"/>
+        </w:rPr>
+        <w:t>multiple</w:t>
+      </w:r>
+      <w:proofErr w:type="gramEnd"/>
+      <w:r>
+        <w:rPr>
+          <w:rFonts w:ascii="Times New Roman" w:hAnsi="Times New Roman" w:cs="Times New Roman"/>
+        </w:rPr>
+        <w:t xml:space="preserve"> people at once</w:t>
+      </w:r>
+      <w:r>
+        <w:rPr>
+          <w:rFonts w:ascii="Times New Roman" w:hAnsi="Times New Roman" w:cs="Times New Roman"/>
+        </w:rPr>
+        <w:t>” (Weiser 1993).</w:t>
+      </w:r>
+    </w:p>
+    <w:p>
+      <w:pPr>
+        <w:pStyle w:val="ListParagraph"/>
+        <w:spacing w:line="480" w:lineRule="auto"/>
+        <w:ind w:left="1080"/>
+        <w:rPr>
+          <w:rFonts w:ascii="Times New Roman" w:hAnsi="Times New Roman" w:cs="Times New Roman"/>
+        </w:rPr>
+      </w:pPr>
+      <w:r>
+        <w:rPr>
+          <w:rFonts w:ascii="Times New Roman" w:hAnsi="Times New Roman" w:cs="Times New Roman"/>
+        </w:rPr>
+        <w:tab/>
+        <w:t xml:space="preserve">In </w:t>
+      </w:r>
+      <w:proofErr w:type="spellStart"/>
+      <w:r>
+        <w:rPr>
+          <w:rFonts w:ascii="Times New Roman" w:hAnsi="Times New Roman" w:cs="Times New Roman"/>
+        </w:rPr>
+        <w:t>IoT</w:t>
+      </w:r>
+      <w:proofErr w:type="spellEnd"/>
+      <w:r>
+        <w:rPr>
+          <w:rFonts w:ascii="Times New Roman" w:hAnsi="Times New Roman" w:cs="Times New Roman"/>
+        </w:rPr>
+        <w:t xml:space="preserve">, computers (and therefore screens) will be everywhere. Mark Weiser discusses the issue of interacting with different sized screens, dividing the issue between two new device paradigms: pads (tablets) and </w:t>
+      </w:r>
+      <w:proofErr w:type="spellStart"/>
+      <w:r>
+        <w:rPr>
+          <w:rFonts w:ascii="Times New Roman" w:hAnsi="Times New Roman" w:cs="Times New Roman"/>
+        </w:rPr>
+        <w:t>Liveboards</w:t>
+      </w:r>
+      <w:proofErr w:type="spellEnd"/>
+      <w:r>
+        <w:rPr>
+          <w:rFonts w:ascii="Times New Roman" w:hAnsi="Times New Roman" w:cs="Times New Roman"/>
+        </w:rPr>
+        <w:t xml:space="preserve"> (large screens). He begins with the issues that arise from pads, saying “pads have a tiny interaction area -- </w:t>
+      </w:r>
+      <w:r>
+        <w:rPr>
+          <w:rFonts w:ascii="Times New Roman" w:hAnsi="Times New Roman" w:cs="Times New Roman"/>
+        </w:rPr>
+        <w:t xml:space="preserve">too small for a keyboard, too small even for standard </w:t>
+      </w:r>
+      <w:proofErr w:type="spellStart"/>
+      <w:r>
+        <w:rPr>
+          <w:rFonts w:ascii="Times New Roman" w:hAnsi="Times New Roman" w:cs="Times New Roman"/>
+        </w:rPr>
+        <w:t>handprinting</w:t>
+      </w:r>
+      <w:proofErr w:type="spellEnd"/>
+      <w:r>
+        <w:rPr>
+          <w:rFonts w:ascii="Times New Roman" w:hAnsi="Times New Roman" w:cs="Times New Roman"/>
+        </w:rPr>
+        <w:t xml:space="preserve"> recognition” (Weiser 8). In this section, Weiser acknowledges the usability issue of </w:t>
+      </w:r>
+      <w:proofErr w:type="spellStart"/>
+      <w:r>
+        <w:rPr>
+          <w:rFonts w:ascii="Times New Roman" w:hAnsi="Times New Roman" w:cs="Times New Roman"/>
+        </w:rPr>
+        <w:t>inputing</w:t>
+      </w:r>
+      <w:proofErr w:type="spellEnd"/>
+      <w:r>
+        <w:rPr>
+          <w:rFonts w:ascii="Times New Roman" w:hAnsi="Times New Roman" w:cs="Times New Roman"/>
+        </w:rPr>
+        <w:t xml:space="preserve"> data into a device that is too small for a keyboard. He addresses this issue by explaining a new </w:t>
+      </w:r>
+      <w:r>
+        <w:rPr>
+          <w:rFonts w:ascii="Times New Roman" w:hAnsi="Times New Roman" w:cs="Times New Roman"/>
+        </w:rPr>
+        <w:t>“method of touch-printing that uses only a tiny area and does not require looking. As drawbacks, our method requires a new printing alphabet to be memorized, and reaches only half the speed of a fast typist” (Weiser 8).</w:t>
+      </w:r>
+      <w:r>
+        <w:rPr>
+          <w:rFonts w:ascii="Times New Roman" w:hAnsi="Times New Roman" w:cs="Times New Roman"/>
+        </w:rPr>
+        <w:t xml:space="preserve"> This is a clear learnability issue for the ubiquity of pads; a new alphabet must be learned and then memorized. Once that occurs, Weiser notes the problem with another interaction metric: efficiency. After overcoming the difficulty of learning a new way to input data to a computer, Weiser admits that even an efficient user will only reach half the speed of a proficient typist. In Weiser’s vision of </w:t>
+      </w:r>
+      <w:proofErr w:type="spellStart"/>
+      <w:r>
+        <w:rPr>
+          <w:rFonts w:ascii="Times New Roman" w:hAnsi="Times New Roman" w:cs="Times New Roman"/>
+        </w:rPr>
+        <w:t>IoT</w:t>
+      </w:r>
+      <w:proofErr w:type="spellEnd"/>
+      <w:r>
+        <w:rPr>
+          <w:rFonts w:ascii="Times New Roman" w:hAnsi="Times New Roman" w:cs="Times New Roman"/>
+        </w:rPr>
+        <w:t>, pads/tablets will be ubiquitous; however, he does not offer a viable way to input data from the user onto these various devices.</w:t>
+      </w:r>
+    </w:p>
+    <w:p>
+      <w:pPr>
+        <w:pStyle w:val="ListParagraph"/>
+        <w:spacing w:line="480" w:lineRule="auto"/>
+        <w:ind w:left="1080"/>
+        <w:rPr>
+          <w:rFonts w:ascii="Times New Roman" w:hAnsi="Times New Roman" w:cs="Times New Roman"/>
+          <w:bCs/>
+        </w:rPr>
+      </w:pPr>
+      <w:r>
+        <w:rPr>
+          <w:rFonts w:ascii="Times New Roman" w:hAnsi="Times New Roman" w:cs="Times New Roman"/>
+        </w:rPr>
+        <w:tab/>
+        <w:t xml:space="preserve">The second device that Weiser anticipates will dominate in </w:t>
+      </w:r>
+      <w:proofErr w:type="spellStart"/>
+      <w:r>
+        <w:rPr>
+          <w:rFonts w:ascii="Times New Roman" w:hAnsi="Times New Roman" w:cs="Times New Roman"/>
+        </w:rPr>
+        <w:t>IoT</w:t>
+      </w:r>
+      <w:proofErr w:type="spellEnd"/>
+      <w:r>
+        <w:rPr>
+          <w:rFonts w:ascii="Times New Roman" w:hAnsi="Times New Roman" w:cs="Times New Roman"/>
+        </w:rPr>
+        <w:t xml:space="preserve"> is a “</w:t>
+      </w:r>
+      <w:proofErr w:type="spellStart"/>
+      <w:r>
+        <w:rPr>
+          <w:rFonts w:ascii="Times New Roman" w:hAnsi="Times New Roman" w:cs="Times New Roman"/>
+        </w:rPr>
+        <w:t>Liveboard</w:t>
+      </w:r>
+      <w:proofErr w:type="spellEnd"/>
+      <w:r>
+        <w:rPr>
+          <w:rFonts w:ascii="Times New Roman" w:hAnsi="Times New Roman" w:cs="Times New Roman"/>
+        </w:rPr>
+        <w:t>”, essentially just a very large screen. The immediate usability concern voiced by Weiser is the spatial issue of an enormous screen. He notes that current interaction principles may need to change, saying: “u</w:t>
+      </w:r>
+      <w:r>
+        <w:rPr>
+          <w:rFonts w:ascii="Times New Roman" w:hAnsi="Times New Roman" w:cs="Times New Roman"/>
+        </w:rPr>
+        <w:t xml:space="preserve">sing conventional </w:t>
+      </w:r>
+      <w:proofErr w:type="spellStart"/>
+      <w:r>
+        <w:rPr>
+          <w:rFonts w:ascii="Times New Roman" w:hAnsi="Times New Roman" w:cs="Times New Roman"/>
+        </w:rPr>
+        <w:t>pulldown</w:t>
+      </w:r>
+      <w:proofErr w:type="spellEnd"/>
+      <w:r>
+        <w:rPr>
+          <w:rFonts w:ascii="Times New Roman" w:hAnsi="Times New Roman" w:cs="Times New Roman"/>
+        </w:rPr>
+        <w:t xml:space="preserve"> or</w:t>
+      </w:r>
+      <w:r>
+        <w:rPr>
+          <w:rFonts w:ascii="Times New Roman" w:hAnsi="Times New Roman" w:cs="Times New Roman"/>
+        </w:rPr>
+        <w:t xml:space="preserve"> </w:t>
+      </w:r>
+      <w:r>
+        <w:rPr>
+          <w:rFonts w:ascii="Times New Roman" w:hAnsi="Times New Roman" w:cs="Times New Roman"/>
+        </w:rPr>
+        <w:t>popup menus might require walking across the room to the appropriate button</w:t>
+      </w:r>
+      <w:r>
+        <w:rPr>
+          <w:rFonts w:ascii="Times New Roman" w:hAnsi="Times New Roman" w:cs="Times New Roman"/>
+        </w:rPr>
+        <w:t xml:space="preserve">” (Weiser 8). Weiser is justifiably concerned about applications not adapting properly to increasing screen sizes, and thus losing their usability. For example, a responsive web app would be difficult to interact with if menus and dropdowns merely grew to fit the screen. Instead, Weiser indicates that a shift in the way we interact with large screens—and therefore how we develop for large screens—needs to occur alongside the growth of ubiquitous computing. Furthermore, Weiser’s concern of having to walk across a room to achieve proper interaction contends with one of Bruce Tognazinni’s first principles of interaction design: </w:t>
+      </w:r>
+      <w:proofErr w:type="spellStart"/>
+      <w:r>
+        <w:rPr>
+          <w:rFonts w:ascii="Times New Roman" w:hAnsi="Times New Roman" w:cs="Times New Roman"/>
+        </w:rPr>
+        <w:t>Fitt’s</w:t>
+      </w:r>
+      <w:proofErr w:type="spellEnd"/>
+      <w:r>
+        <w:rPr>
+          <w:rFonts w:ascii="Times New Roman" w:hAnsi="Times New Roman" w:cs="Times New Roman"/>
+        </w:rPr>
+        <w:t xml:space="preserve"> Law (site asktog.com). </w:t>
+      </w:r>
+      <w:proofErr w:type="spellStart"/>
+      <w:r>
+        <w:rPr>
+          <w:rFonts w:ascii="Times New Roman" w:hAnsi="Times New Roman" w:cs="Times New Roman"/>
+        </w:rPr>
+        <w:t>Fitt’s</w:t>
+      </w:r>
+      <w:proofErr w:type="spellEnd"/>
+      <w:r>
+        <w:rPr>
+          <w:rFonts w:ascii="Times New Roman" w:hAnsi="Times New Roman" w:cs="Times New Roman"/>
+        </w:rPr>
+        <w:t xml:space="preserve"> Law, according to </w:t>
+      </w:r>
+      <w:proofErr w:type="spellStart"/>
+      <w:r>
+        <w:rPr>
+          <w:rFonts w:ascii="Times New Roman" w:hAnsi="Times New Roman" w:cs="Times New Roman"/>
+        </w:rPr>
+        <w:t>Tognazinni</w:t>
+      </w:r>
+      <w:proofErr w:type="spellEnd"/>
+      <w:r>
+        <w:rPr>
+          <w:rFonts w:ascii="Times New Roman" w:hAnsi="Times New Roman" w:cs="Times New Roman"/>
+        </w:rPr>
+        <w:t xml:space="preserve">, states that </w:t>
+      </w:r>
+      <w:r>
+        <w:rPr>
+          <w:rFonts w:ascii="Times New Roman" w:hAnsi="Times New Roman" w:cs="Times New Roman"/>
+        </w:rPr>
+        <w:t>“</w:t>
+      </w:r>
+      <w:r>
+        <w:rPr>
+          <w:rFonts w:ascii="Times New Roman" w:hAnsi="Times New Roman" w:cs="Times New Roman"/>
+          <w:bCs/>
+        </w:rPr>
+        <w:t>The time to acquire a target is a function of the distance to and size of the target</w:t>
+      </w:r>
+      <w:r>
+        <w:rPr>
+          <w:rFonts w:ascii="Times New Roman" w:hAnsi="Times New Roman" w:cs="Times New Roman"/>
+          <w:bCs/>
+        </w:rPr>
+        <w:t>” (</w:t>
+      </w:r>
+      <w:proofErr w:type="spellStart"/>
+      <w:r>
+        <w:rPr>
+          <w:rFonts w:ascii="Times New Roman" w:hAnsi="Times New Roman" w:cs="Times New Roman"/>
+          <w:b/>
+          <w:bCs/>
+        </w:rPr>
+        <w:t>asktog</w:t>
+      </w:r>
+      <w:proofErr w:type="spellEnd"/>
+      <w:r>
+        <w:rPr>
+          <w:rFonts w:ascii="Times New Roman" w:hAnsi="Times New Roman" w:cs="Times New Roman"/>
+          <w:b/>
+          <w:bCs/>
+        </w:rPr>
+        <w:t xml:space="preserve"> citation</w:t>
+      </w:r>
+      <w:r>
+        <w:rPr>
+          <w:rFonts w:ascii="Times New Roman" w:hAnsi="Times New Roman" w:cs="Times New Roman"/>
+          <w:bCs/>
+        </w:rPr>
+        <w:t>)</w:t>
+      </w:r>
+      <w:r>
+        <w:rPr>
+          <w:rFonts w:ascii="Times New Roman" w:hAnsi="Times New Roman" w:cs="Times New Roman"/>
+          <w:bCs/>
+        </w:rPr>
+        <w:t>. While the size of a dropdown menu would be very large on a big screen, the distance would be so great that it would take a significant amount of time to access. Without developing a new way to interact with large screens, Weiser predicts that the usability metric of efficiency would decrease.</w:t>
+      </w:r>
+    </w:p>
+    <w:p>
+      <w:pPr>
+        <w:pStyle w:val="ListParagraph"/>
+        <w:spacing w:line="480" w:lineRule="auto"/>
+        <w:ind w:left="1440" w:firstLine="720"/>
+        <w:rPr>
+          <w:rFonts w:ascii="Times New Roman" w:hAnsi="Times New Roman" w:cs="Times New Roman"/>
+        </w:rPr>
+      </w:pPr>
     </w:p>
     <w:p>
       <w:pPr>
@@ -698,7 +1707,7 @@
         <w:rStyle w:val="PageNumber"/>
         <w:noProof/>
       </w:rPr>
-      <w:t>1</w:t>
+      <w:t>4</w:t>
     </w:r>
     <w:r>
       <w:rPr>
@@ -3004,7 +4013,7 @@
 </file>
 
 <file path=customXml/itemProps1.xml><?xml version="1.0" encoding="utf-8"?>
-<ds:datastoreItem xmlns:ds="http://schemas.openxmlformats.org/officeDocument/2006/customXml" ds:itemID="{6884B694-9779-ED41-B8B5-65C7BD678FB5}">
+<ds:datastoreItem xmlns:ds="http://schemas.openxmlformats.org/officeDocument/2006/customXml" ds:itemID="{4B8F3534-7754-1244-A33D-7390BF62FB77}">
   <ds:schemaRefs>
     <ds:schemaRef ds:uri="http://schemas.openxmlformats.org/officeDocument/2006/bibliography"/>
   </ds:schemaRefs>

</xml_diff>

<commit_message>
Beginning of discussion section
</commit_message>
<xml_diff>
--- a/mental-model-paper/mental_model_first_draft.docx
+++ b/mental-model-paper/mental_model_first_draft.docx
@@ -111,21 +111,7 @@
         <w:rPr>
           <w:rFonts w:ascii="Times New Roman" w:hAnsi="Times New Roman" w:cs="Times New Roman"/>
         </w:rPr>
-        <w:t>(</w:t>
-      </w:r>
-      <w:proofErr w:type="spellStart"/>
-      <w:r>
-        <w:rPr>
-          <w:rFonts w:ascii="Times New Roman" w:hAnsi="Times New Roman" w:cs="Times New Roman"/>
-        </w:rPr>
-        <w:t>IoT</w:t>
-      </w:r>
-      <w:proofErr w:type="spellEnd"/>
-      <w:r>
-        <w:rPr>
-          <w:rFonts w:ascii="Times New Roman" w:hAnsi="Times New Roman" w:cs="Times New Roman"/>
-        </w:rPr>
-        <w:t>)</w:t>
+        <w:t>(IoT)</w:t>
       </w:r>
       <w:r>
         <w:rPr>
@@ -162,21 +148,7 @@
         <w:rPr>
           <w:rFonts w:ascii="Times New Roman" w:hAnsi="Times New Roman" w:cs="Times New Roman"/>
         </w:rPr>
-        <w:t xml:space="preserve">rnet will one day be connected. </w:t>
-      </w:r>
-      <w:proofErr w:type="spellStart"/>
-      <w:r>
-        <w:rPr>
-          <w:rFonts w:ascii="Times New Roman" w:hAnsi="Times New Roman" w:cs="Times New Roman"/>
-        </w:rPr>
-        <w:t>IoT</w:t>
-      </w:r>
-      <w:proofErr w:type="spellEnd"/>
-      <w:r>
-        <w:rPr>
-          <w:rFonts w:ascii="Times New Roman" w:hAnsi="Times New Roman" w:cs="Times New Roman"/>
-        </w:rPr>
-        <w:t xml:space="preserve"> would involve devices and sensors of all different varieties placed on and in physical things, from tree roots to thermostats to human hearts.</w:t>
+        <w:t>rnet will one day be connected. IoT would involve devices and sensors of all different varieties placed on and in physical things, from tree roots to thermostats to human hearts.</w:t>
       </w:r>
       <w:r>
         <w:rPr>
@@ -201,21 +173,7 @@
         <w:rPr>
           <w:rFonts w:ascii="Times New Roman" w:hAnsi="Times New Roman" w:cs="Times New Roman"/>
         </w:rPr>
-        <w:t xml:space="preserve"> Beyond the physical issues that will come with ubiquitous computing—such as the energy consumption of thousands of devices—there are several usability questions accompanying the rise of </w:t>
-      </w:r>
-      <w:proofErr w:type="spellStart"/>
-      <w:r>
-        <w:rPr>
-          <w:rFonts w:ascii="Times New Roman" w:hAnsi="Times New Roman" w:cs="Times New Roman"/>
-        </w:rPr>
-        <w:t>IoT</w:t>
-      </w:r>
-      <w:proofErr w:type="spellEnd"/>
-      <w:r>
-        <w:rPr>
-          <w:rFonts w:ascii="Times New Roman" w:hAnsi="Times New Roman" w:cs="Times New Roman"/>
-        </w:rPr>
-        <w:t xml:space="preserve">. </w:t>
+        <w:t xml:space="preserve"> Beyond the physical issues that will come with ubiquitous computing—such as the energy consumption of thousands of devices—there are several usability questions accompanying the rise of IoT. </w:t>
       </w:r>
       <w:r>
         <w:rPr>
@@ -317,96 +275,50 @@
         <w:rPr>
           <w:rFonts w:ascii="Times New Roman" w:hAnsi="Times New Roman" w:cs="Times New Roman"/>
         </w:rPr>
-        <w:t xml:space="preserve">, authors Chao Chen and </w:t>
-      </w:r>
-      <w:proofErr w:type="spellStart"/>
-      <w:r>
-        <w:rPr>
-          <w:rFonts w:ascii="Times New Roman" w:hAnsi="Times New Roman" w:cs="Times New Roman"/>
-        </w:rPr>
-        <w:t>Sumi</w:t>
-      </w:r>
-      <w:proofErr w:type="spellEnd"/>
-      <w:r>
-        <w:rPr>
-          <w:rFonts w:ascii="Times New Roman" w:hAnsi="Times New Roman" w:cs="Times New Roman"/>
-        </w:rPr>
-        <w:t xml:space="preserve"> </w:t>
-      </w:r>
-      <w:proofErr w:type="spellStart"/>
-      <w:r>
-        <w:rPr>
-          <w:rFonts w:ascii="Times New Roman" w:hAnsi="Times New Roman" w:cs="Times New Roman"/>
-        </w:rPr>
-        <w:t>Helal</w:t>
-      </w:r>
-      <w:proofErr w:type="spellEnd"/>
-      <w:r>
-        <w:rPr>
-          <w:rFonts w:ascii="Times New Roman" w:hAnsi="Times New Roman" w:cs="Times New Roman"/>
-        </w:rPr>
-        <w:t xml:space="preserve"> address the issue of more and more devices causing failures as they all connect to each other.</w:t>
-      </w:r>
-      <w:r>
-        <w:rPr>
-          <w:rFonts w:ascii="Times New Roman" w:hAnsi="Times New Roman" w:cs="Times New Roman"/>
-        </w:rPr>
-        <w:t xml:space="preserve"> They point to four categories of risk factors that leave devices vulnerable: hostile environment, interference, misuse, and internal failures (Chen and </w:t>
-      </w:r>
-      <w:proofErr w:type="spellStart"/>
-      <w:r>
-        <w:rPr>
-          <w:rFonts w:ascii="Times New Roman" w:hAnsi="Times New Roman" w:cs="Times New Roman"/>
-        </w:rPr>
-        <w:t>Helal</w:t>
-      </w:r>
-      <w:proofErr w:type="spellEnd"/>
-      <w:r>
-        <w:rPr>
-          <w:rFonts w:ascii="Times New Roman" w:hAnsi="Times New Roman" w:cs="Times New Roman"/>
-        </w:rPr>
-        <w:t xml:space="preserve"> 2). Interference deals with the issue of pervasive devices getting in the way of one </w:t>
+        <w:t>, authors Chao Chen and Sumi Helal address the issue of more and more devices causing failures as they all connect to each other.</w:t>
+      </w:r>
+      <w:r>
+        <w:rPr>
+          <w:rFonts w:ascii="Times New Roman" w:hAnsi="Times New Roman" w:cs="Times New Roman"/>
+        </w:rPr>
+        <w:t xml:space="preserve"> They point to four categories of risk factors that leave devices vulnerable: hostile environment, interference, misuse, and internal failures (Chen and Helal 2). Interference deals with the issue of pervasive devices getting in the way of one </w:t>
       </w:r>
       <w:r>
         <w:rPr>
           <w:rFonts w:ascii="Times New Roman" w:hAnsi="Times New Roman" w:cs="Times New Roman"/>
         </w:rPr>
         <w:lastRenderedPageBreak/>
-        <w:t xml:space="preserve">another. They cite as an example that “airplanes ban the use of cell phones to avoid interferences to avionic devices” (Chen and </w:t>
-      </w:r>
-      <w:proofErr w:type="spellStart"/>
-      <w:r>
-        <w:rPr>
-          <w:rFonts w:ascii="Times New Roman" w:hAnsi="Times New Roman" w:cs="Times New Roman"/>
-        </w:rPr>
-        <w:t>Helal</w:t>
-      </w:r>
-      <w:proofErr w:type="spellEnd"/>
-      <w:r>
-        <w:rPr>
-          <w:rFonts w:ascii="Times New Roman" w:hAnsi="Times New Roman" w:cs="Times New Roman"/>
-        </w:rPr>
-        <w:t xml:space="preserve"> 2)</w:t>
-      </w:r>
-      <w:r>
-        <w:rPr>
-          <w:rFonts w:ascii="Times New Roman" w:hAnsi="Times New Roman" w:cs="Times New Roman"/>
-        </w:rPr>
-        <w:t xml:space="preserve">. This modern example speaks to a broader issue that Chen and </w:t>
-      </w:r>
-      <w:proofErr w:type="spellStart"/>
-      <w:r>
-        <w:rPr>
-          <w:rFonts w:ascii="Times New Roman" w:hAnsi="Times New Roman" w:cs="Times New Roman"/>
-        </w:rPr>
-        <w:t>Helal</w:t>
-      </w:r>
-      <w:proofErr w:type="spellEnd"/>
-      <w:r>
-        <w:rPr>
-          <w:rFonts w:ascii="Times New Roman" w:hAnsi="Times New Roman" w:cs="Times New Roman"/>
-        </w:rPr>
-        <w:t xml:space="preserve"> </w:t>
+        <w:t>another. They cite as an example that “airplanes ban the use of cell phones to avoid interferences to avionic devices” (Chen and Helal 2)</w:t>
+      </w:r>
+      <w:r>
+        <w:rPr>
+          <w:rFonts w:ascii="Times New Roman" w:hAnsi="Times New Roman" w:cs="Times New Roman"/>
+        </w:rPr>
+        <w:t>.</w:t>
+      </w:r>
+      <w:r>
+        <w:rPr>
+          <w:rFonts w:ascii="Times New Roman" w:hAnsi="Times New Roman" w:cs="Times New Roman"/>
+        </w:rPr>
+        <w:t xml:space="preserve"> This modern example speaks to the</w:t>
+      </w:r>
+      <w:r>
+        <w:rPr>
+          <w:rFonts w:ascii="Times New Roman" w:hAnsi="Times New Roman" w:cs="Times New Roman"/>
+        </w:rPr>
+        <w:t xml:space="preserve"> broader issue </w:t>
+      </w:r>
+      <w:r>
+        <w:rPr>
+          <w:rFonts w:ascii="Times New Roman" w:hAnsi="Times New Roman" w:cs="Times New Roman"/>
+        </w:rPr>
+        <w:t xml:space="preserve">of devices interference </w:t>
+      </w:r>
+      <w:r>
+        <w:rPr>
+          <w:rFonts w:ascii="Times New Roman" w:hAnsi="Times New Roman" w:cs="Times New Roman"/>
+        </w:rPr>
+        <w:t xml:space="preserve">that Chen and Helal </w:t>
       </w:r>
       <w:r>
         <w:rPr>
@@ -418,7 +330,19 @@
         <w:rPr>
           <w:rFonts w:ascii="Times New Roman" w:hAnsi="Times New Roman" w:cs="Times New Roman"/>
         </w:rPr>
-        <w:t>will gain importance as more and more devices become available via ubiquitous computing.</w:t>
+        <w:t xml:space="preserve">will gain importance as more and more devices become available </w:t>
+      </w:r>
+      <w:r>
+        <w:rPr>
+          <w:rFonts w:ascii="Times New Roman" w:hAnsi="Times New Roman" w:cs="Times New Roman"/>
+        </w:rPr>
+        <w:t>in IoT</w:t>
+      </w:r>
+      <w:r>
+        <w:rPr>
+          <w:rFonts w:ascii="Times New Roman" w:hAnsi="Times New Roman" w:cs="Times New Roman"/>
+        </w:rPr>
+        <w:t>.</w:t>
       </w:r>
     </w:p>
     <w:p>
@@ -435,21 +359,7 @@
           <w:rFonts w:ascii="Times New Roman" w:hAnsi="Times New Roman" w:cs="Times New Roman"/>
         </w:rPr>
         <w:tab/>
-        <w:t xml:space="preserve">In </w:t>
-      </w:r>
-      <w:proofErr w:type="spellStart"/>
-      <w:r>
-        <w:rPr>
-          <w:rFonts w:ascii="Times New Roman" w:hAnsi="Times New Roman" w:cs="Times New Roman"/>
-        </w:rPr>
-        <w:t>IoT</w:t>
-      </w:r>
-      <w:proofErr w:type="spellEnd"/>
-      <w:r>
-        <w:rPr>
-          <w:rFonts w:ascii="Times New Roman" w:hAnsi="Times New Roman" w:cs="Times New Roman"/>
-        </w:rPr>
-        <w:t xml:space="preserve">, communication and consistency </w:t>
+        <w:t xml:space="preserve">In IoT, communication and consistency </w:t>
       </w:r>
       <w:r>
         <w:rPr>
@@ -461,35 +371,7 @@
         <w:rPr>
           <w:rFonts w:ascii="Times New Roman" w:hAnsi="Times New Roman" w:cs="Times New Roman"/>
         </w:rPr>
-        <w:t xml:space="preserve"> essential to ensure the usability of the system. Chen and </w:t>
-      </w:r>
-      <w:proofErr w:type="spellStart"/>
-      <w:r>
-        <w:rPr>
-          <w:rFonts w:ascii="Times New Roman" w:hAnsi="Times New Roman" w:cs="Times New Roman"/>
-        </w:rPr>
-        <w:t>Helal</w:t>
-      </w:r>
-      <w:proofErr w:type="spellEnd"/>
-      <w:r>
-        <w:rPr>
-          <w:rFonts w:ascii="Times New Roman" w:hAnsi="Times New Roman" w:cs="Times New Roman"/>
-        </w:rPr>
-        <w:t xml:space="preserve"> address security and safety issues in their article, stating that there “are rules pre-defined or hardcoded in the application logic” to perform context-driven tasks like an alarm going off when a house is broken into. They believe this approach will not work in </w:t>
-      </w:r>
-      <w:proofErr w:type="spellStart"/>
-      <w:r>
-        <w:rPr>
-          <w:rFonts w:ascii="Times New Roman" w:hAnsi="Times New Roman" w:cs="Times New Roman"/>
-        </w:rPr>
-        <w:t>IoT</w:t>
-      </w:r>
-      <w:proofErr w:type="spellEnd"/>
-      <w:r>
-        <w:rPr>
-          <w:rFonts w:ascii="Times New Roman" w:hAnsi="Times New Roman" w:cs="Times New Roman"/>
-        </w:rPr>
-        <w:t xml:space="preserve"> because “asking users and programmers to specify rules for each and every potential risk scenarios is not a scalable approach</w:t>
+        <w:t xml:space="preserve"> essential to ensure the usability of the system. Chen and Helal address security and safety issues in their article, stating that there “are rules pre-defined or hardcoded in the application logic” to perform context-driven tasks like an alarm going off when a house is broken into. They believe this approach will not work in IoT because “asking users and programmers to specify rules for each and every potential risk scenarios is not a scalable approach</w:t>
       </w:r>
       <w:r>
         <w:rPr>
@@ -501,21 +383,7 @@
         <w:rPr>
           <w:rFonts w:ascii="Times New Roman" w:hAnsi="Times New Roman" w:cs="Times New Roman"/>
         </w:rPr>
-        <w:t xml:space="preserve">” (Chen and </w:t>
-      </w:r>
-      <w:proofErr w:type="spellStart"/>
-      <w:r>
-        <w:rPr>
-          <w:rFonts w:ascii="Times New Roman" w:hAnsi="Times New Roman" w:cs="Times New Roman"/>
-        </w:rPr>
-        <w:t>Helal</w:t>
-      </w:r>
-      <w:proofErr w:type="spellEnd"/>
-      <w:r>
-        <w:rPr>
-          <w:rFonts w:ascii="Times New Roman" w:hAnsi="Times New Roman" w:cs="Times New Roman"/>
-        </w:rPr>
-        <w:t xml:space="preserve"> 2)</w:t>
+        <w:t>” (Chen and Helal 2)</w:t>
       </w:r>
       <w:r>
         <w:rPr>
@@ -527,21 +395,7 @@
         <w:rPr>
           <w:rFonts w:ascii="Times New Roman" w:hAnsi="Times New Roman" w:cs="Times New Roman"/>
         </w:rPr>
-        <w:t xml:space="preserve">To solve this issue, they believe devices ought to become more autonomous. In a smart home, for example, they state: “when a door is left open at night, a system should be intelligent enough to discover the door actuator and invoke the device to close the door” (Chen and </w:t>
-      </w:r>
-      <w:proofErr w:type="spellStart"/>
-      <w:r>
-        <w:rPr>
-          <w:rFonts w:ascii="Times New Roman" w:hAnsi="Times New Roman" w:cs="Times New Roman"/>
-        </w:rPr>
-        <w:t>Helal</w:t>
-      </w:r>
-      <w:proofErr w:type="spellEnd"/>
-      <w:r>
-        <w:rPr>
-          <w:rFonts w:ascii="Times New Roman" w:hAnsi="Times New Roman" w:cs="Times New Roman"/>
-        </w:rPr>
-        <w:t xml:space="preserve"> 2). </w:t>
+        <w:t xml:space="preserve">To solve this issue, they believe devices ought to become more autonomous. In a smart home, for example, they state: “when a door is left open at night, a system should be intelligent enough to discover the door actuator and invoke the device to close the door” (Chen and Helal 2). </w:t>
       </w:r>
       <w:r>
         <w:rPr>
@@ -553,16 +407,8 @@
         <w:rPr>
           <w:rFonts w:ascii="Times New Roman" w:hAnsi="Times New Roman" w:cs="Times New Roman"/>
         </w:rPr>
-        <w:t xml:space="preserve"> in order to remove risky context in </w:t>
-      </w:r>
-      <w:proofErr w:type="spellStart"/>
-      <w:r>
-        <w:rPr>
-          <w:rFonts w:ascii="Times New Roman" w:hAnsi="Times New Roman" w:cs="Times New Roman"/>
-        </w:rPr>
-        <w:t>IoT</w:t>
-      </w:r>
-      <w:proofErr w:type="spellEnd"/>
+        <w:t xml:space="preserve"> in order to remove risky context in IoT</w:t>
+      </w:r>
       <w:r>
         <w:rPr>
           <w:rFonts w:ascii="Times New Roman" w:hAnsi="Times New Roman" w:cs="Times New Roman"/>
@@ -603,41 +449,13 @@
         <w:rPr>
           <w:rFonts w:ascii="Times New Roman" w:hAnsi="Times New Roman" w:cs="Times New Roman"/>
         </w:rPr>
-        <w:t xml:space="preserve"> by Vladimir </w:t>
-      </w:r>
-      <w:proofErr w:type="spellStart"/>
-      <w:r>
-        <w:rPr>
-          <w:rFonts w:ascii="Times New Roman" w:hAnsi="Times New Roman" w:cs="Times New Roman"/>
-        </w:rPr>
-        <w:t>Oleshchuk</w:t>
-      </w:r>
-      <w:proofErr w:type="spellEnd"/>
-      <w:r>
-        <w:rPr>
-          <w:rFonts w:ascii="Times New Roman" w:hAnsi="Times New Roman" w:cs="Times New Roman"/>
-        </w:rPr>
-        <w:t>.</w:t>
-      </w:r>
-      <w:r>
-        <w:rPr>
-          <w:rFonts w:ascii="Times New Roman" w:hAnsi="Times New Roman" w:cs="Times New Roman"/>
-        </w:rPr>
-        <w:t xml:space="preserve"> Location privacy is one of the primary issues that </w:t>
-      </w:r>
-      <w:proofErr w:type="spellStart"/>
-      <w:r>
-        <w:rPr>
-          <w:rFonts w:ascii="Times New Roman" w:hAnsi="Times New Roman" w:cs="Times New Roman"/>
-        </w:rPr>
-        <w:t>Oleshchuk</w:t>
-      </w:r>
-      <w:proofErr w:type="spellEnd"/>
-      <w:r>
-        <w:rPr>
-          <w:rFonts w:ascii="Times New Roman" w:hAnsi="Times New Roman" w:cs="Times New Roman"/>
-        </w:rPr>
-        <w:t xml:space="preserve"> addresses.</w:t>
+        <w:t xml:space="preserve"> by Vladimir Oleshchuk.</w:t>
+      </w:r>
+      <w:r>
+        <w:rPr>
+          <w:rFonts w:ascii="Times New Roman" w:hAnsi="Times New Roman" w:cs="Times New Roman"/>
+        </w:rPr>
+        <w:t xml:space="preserve"> Location privacy is one of the primary issues that Oleshchuk addresses.</w:t>
       </w:r>
       <w:r>
         <w:rPr>
@@ -649,21 +467,7 @@
         <w:rPr>
           <w:rFonts w:ascii="Times New Roman" w:hAnsi="Times New Roman" w:cs="Times New Roman"/>
         </w:rPr>
-        <w:t>He states that “location is an important characteristic of almost any ubiquitous application since it is often considered as a contextual parameter that decision making in such applications is based on” (</w:t>
-      </w:r>
-      <w:proofErr w:type="spellStart"/>
-      <w:r>
-        <w:rPr>
-          <w:rFonts w:ascii="Times New Roman" w:hAnsi="Times New Roman" w:cs="Times New Roman"/>
-        </w:rPr>
-        <w:t>Oleshchuk</w:t>
-      </w:r>
-      <w:proofErr w:type="spellEnd"/>
-      <w:r>
-        <w:rPr>
-          <w:rFonts w:ascii="Times New Roman" w:hAnsi="Times New Roman" w:cs="Times New Roman"/>
-        </w:rPr>
-        <w:t xml:space="preserve"> 3). A user benefits from her device knowing her location, so that she may receive</w:t>
+        <w:t>He states that “location is an important characteristic of almost any ubiquitous application since it is often considered as a contextual parameter that decision making in such applications is based on” (Oleshchuk 3). A user benefits from her device knowing her location, so that she may receive</w:t>
       </w:r>
       <w:r>
         <w:rPr>
@@ -681,63 +485,7 @@
         <w:rPr>
           <w:rFonts w:ascii="Times New Roman" w:hAnsi="Times New Roman" w:cs="Times New Roman"/>
         </w:rPr>
-        <w:t>because she “would prefer not to disclose her location to protect her against tracking” (</w:t>
-      </w:r>
-      <w:proofErr w:type="spellStart"/>
-      <w:r>
-        <w:rPr>
-          <w:rFonts w:ascii="Times New Roman" w:hAnsi="Times New Roman" w:cs="Times New Roman"/>
-        </w:rPr>
-        <w:t>Oleshchuk</w:t>
-      </w:r>
-      <w:proofErr w:type="spellEnd"/>
-      <w:r>
-        <w:rPr>
-          <w:rFonts w:ascii="Times New Roman" w:hAnsi="Times New Roman" w:cs="Times New Roman"/>
-        </w:rPr>
-        <w:t xml:space="preserve"> 3). The solution, according to </w:t>
-      </w:r>
-      <w:proofErr w:type="spellStart"/>
-      <w:r>
-        <w:rPr>
-          <w:rFonts w:ascii="Times New Roman" w:hAnsi="Times New Roman" w:cs="Times New Roman"/>
-        </w:rPr>
-        <w:t>Oleshchuk</w:t>
-      </w:r>
-      <w:proofErr w:type="spellEnd"/>
-      <w:r>
-        <w:rPr>
-          <w:rFonts w:ascii="Times New Roman" w:hAnsi="Times New Roman" w:cs="Times New Roman"/>
-        </w:rPr>
-        <w:t xml:space="preserve">, is to “use secure multi-party computations and…3-way authentication” (3). Using cryptography and advanced authentication, </w:t>
-      </w:r>
-      <w:proofErr w:type="spellStart"/>
-      <w:r>
-        <w:rPr>
-          <w:rFonts w:ascii="Times New Roman" w:hAnsi="Times New Roman" w:cs="Times New Roman"/>
-        </w:rPr>
-        <w:t>Oleshchuk</w:t>
-      </w:r>
-      <w:proofErr w:type="spellEnd"/>
-      <w:r>
-        <w:rPr>
-          <w:rFonts w:ascii="Times New Roman" w:hAnsi="Times New Roman" w:cs="Times New Roman"/>
-        </w:rPr>
-        <w:t xml:space="preserve"> believes that location privacy can be preserved in the </w:t>
-      </w:r>
-      <w:proofErr w:type="spellStart"/>
-      <w:r>
-        <w:rPr>
-          <w:rFonts w:ascii="Times New Roman" w:hAnsi="Times New Roman" w:cs="Times New Roman"/>
-        </w:rPr>
-        <w:t>IoT</w:t>
-      </w:r>
-      <w:proofErr w:type="spellEnd"/>
-      <w:r>
-        <w:rPr>
-          <w:rFonts w:ascii="Times New Roman" w:hAnsi="Times New Roman" w:cs="Times New Roman"/>
-        </w:rPr>
-        <w:t>.</w:t>
+        <w:t>because she “would prefer not to disclose her location to protect her against tracking” (Oleshchuk 3). The solution, according to Oleshchuk, is to “use secure multi-party computations and…3-way authentication” (3). Using cryptography and advanced authentication, Oleshchuk believes that location privacy can be preserved in the IoT.</w:t>
       </w:r>
     </w:p>
     <w:p>
@@ -754,55 +502,13 @@
           <w:rFonts w:ascii="Times New Roman" w:hAnsi="Times New Roman" w:cs="Times New Roman"/>
         </w:rPr>
         <w:tab/>
-        <w:t xml:space="preserve">Furthermore, </w:t>
-      </w:r>
-      <w:proofErr w:type="spellStart"/>
-      <w:r>
-        <w:rPr>
-          <w:rFonts w:ascii="Times New Roman" w:hAnsi="Times New Roman" w:cs="Times New Roman"/>
-        </w:rPr>
-        <w:t>Oleshchuk</w:t>
-      </w:r>
-      <w:proofErr w:type="spellEnd"/>
-      <w:r>
-        <w:rPr>
-          <w:rFonts w:ascii="Times New Roman" w:hAnsi="Times New Roman" w:cs="Times New Roman"/>
-        </w:rPr>
-        <w:t xml:space="preserve"> addresses the essential issue of access control with regards to ubiquitous computing. In a world filled with devices—some of which we may interact with only a handful of times—it is imperative that each device </w:t>
-      </w:r>
-      <w:r>
-        <w:rPr>
-          <w:rFonts w:ascii="Times New Roman" w:hAnsi="Times New Roman" w:cs="Times New Roman"/>
-        </w:rPr>
-        <w:t xml:space="preserve">can make personalized decisions based on a user’s identity. </w:t>
-      </w:r>
-      <w:proofErr w:type="spellStart"/>
-      <w:r>
-        <w:rPr>
-          <w:rFonts w:ascii="Times New Roman" w:hAnsi="Times New Roman" w:cs="Times New Roman"/>
-        </w:rPr>
-        <w:t>Oleshchuk</w:t>
-      </w:r>
-      <w:proofErr w:type="spellEnd"/>
-      <w:r>
-        <w:rPr>
-          <w:rFonts w:ascii="Times New Roman" w:hAnsi="Times New Roman" w:cs="Times New Roman"/>
-        </w:rPr>
-        <w:t xml:space="preserve"> introduces a new approach to access control “called privacy preserving attribute-based access control” which “protects user identity and enforce access control where access is based on attributes” (</w:t>
-      </w:r>
-      <w:proofErr w:type="spellStart"/>
-      <w:r>
-        <w:rPr>
-          <w:rFonts w:ascii="Times New Roman" w:hAnsi="Times New Roman" w:cs="Times New Roman"/>
-        </w:rPr>
-        <w:t>Oleshchuk</w:t>
-      </w:r>
-      <w:proofErr w:type="spellEnd"/>
-      <w:r>
-        <w:rPr>
-          <w:rFonts w:ascii="Times New Roman" w:hAnsi="Times New Roman" w:cs="Times New Roman"/>
-        </w:rPr>
-        <w:t xml:space="preserve"> 4). In other words, a user must be the sole possessor of certain attributes in order to gai</w:t>
+        <w:t xml:space="preserve">Furthermore, Oleshchuk addresses the essential issue of access control with regards to ubiquitous computing. In a world filled with devices—some of which we may interact with only a handful of times—it is imperative that each device </w:t>
+      </w:r>
+      <w:r>
+        <w:rPr>
+          <w:rFonts w:ascii="Times New Roman" w:hAnsi="Times New Roman" w:cs="Times New Roman"/>
+        </w:rPr>
+        <w:t>can make personalized decisions based on a user’s identity. Oleshchuk introduces a new approach to access control “called privacy preserving attribute-based access control” which “protects user identity and enforce access control where access is based on attributes” (Oleshchuk 4). In other words, a user must be the sole possessor of certain attributes in order to gai</w:t>
       </w:r>
       <w:r>
         <w:rPr>
@@ -843,16 +549,15 @@
         <w:rPr>
           <w:rFonts w:ascii="Times New Roman" w:hAnsi="Times New Roman" w:cs="Times New Roman"/>
         </w:rPr>
-        <w:t xml:space="preserve">Of the articles I researched on ubiquitous computing with regards to privacy, authorization, and security, Vladimir </w:t>
-      </w:r>
-      <w:proofErr w:type="spellStart"/>
-      <w:r>
-        <w:rPr>
-          <w:rFonts w:ascii="Times New Roman" w:hAnsi="Times New Roman" w:cs="Times New Roman"/>
-        </w:rPr>
-        <w:t>Oleshchuk’s</w:t>
-      </w:r>
-      <w:proofErr w:type="spellEnd"/>
+        <w:t xml:space="preserve">Of the articles I researched on ubiquitous computing with regards to privacy, authorization, and security, Vladimir Oleshchuk’s </w:t>
+      </w:r>
+      <w:r>
+        <w:rPr>
+          <w:rFonts w:ascii="Times New Roman" w:hAnsi="Times New Roman" w:cs="Times New Roman"/>
+          <w:i/>
+        </w:rPr>
+        <w:t>Internet of Things and Privacy Preserving Technologies</w:t>
+      </w:r>
       <w:r>
         <w:rPr>
           <w:rFonts w:ascii="Times New Roman" w:hAnsi="Times New Roman" w:cs="Times New Roman"/>
@@ -862,35 +567,8 @@
       <w:r>
         <w:rPr>
           <w:rFonts w:ascii="Times New Roman" w:hAnsi="Times New Roman" w:cs="Times New Roman"/>
-          <w:i/>
-        </w:rPr>
-        <w:t>Internet of Things and Privacy Preserving Technologies</w:t>
-      </w:r>
-      <w:r>
-        <w:rPr>
-          <w:rFonts w:ascii="Times New Roman" w:hAnsi="Times New Roman" w:cs="Times New Roman"/>
-        </w:rPr>
-        <w:t xml:space="preserve"> </w:t>
-      </w:r>
-      <w:r>
-        <w:rPr>
-          <w:rFonts w:ascii="Times New Roman" w:hAnsi="Times New Roman" w:cs="Times New Roman"/>
-        </w:rPr>
-        <w:t xml:space="preserve">is the most relevant and important for my paper. </w:t>
-      </w:r>
-      <w:proofErr w:type="spellStart"/>
-      <w:r>
-        <w:rPr>
-          <w:rFonts w:ascii="Times New Roman" w:hAnsi="Times New Roman" w:cs="Times New Roman"/>
-        </w:rPr>
-        <w:t>Oleshchuk</w:t>
-      </w:r>
-      <w:proofErr w:type="spellEnd"/>
-      <w:r>
-        <w:rPr>
-          <w:rFonts w:ascii="Times New Roman" w:hAnsi="Times New Roman" w:cs="Times New Roman"/>
-        </w:rPr>
-        <w:t xml:space="preserve"> addresses the issue of location privacy, a current concern with the increasing ubiquity of </w:t>
+        </w:rPr>
+        <w:t xml:space="preserve">is the most relevant and important for my paper. Oleshchuk addresses the issue of location privacy, a current concern with the increasing ubiquity of </w:t>
       </w:r>
       <w:r>
         <w:rPr>
@@ -902,35 +580,13 @@
         <w:rPr>
           <w:rFonts w:ascii="Times New Roman" w:hAnsi="Times New Roman" w:cs="Times New Roman"/>
         </w:rPr>
-        <w:t xml:space="preserve">. I agree with </w:t>
-      </w:r>
-      <w:proofErr w:type="spellStart"/>
-      <w:r>
-        <w:rPr>
-          <w:rFonts w:ascii="Times New Roman" w:hAnsi="Times New Roman" w:cs="Times New Roman"/>
-        </w:rPr>
-        <w:t>Oleshchuk</w:t>
-      </w:r>
-      <w:proofErr w:type="spellEnd"/>
-      <w:r>
-        <w:rPr>
-          <w:rFonts w:ascii="Times New Roman" w:hAnsi="Times New Roman" w:cs="Times New Roman"/>
-        </w:rPr>
-        <w:t xml:space="preserve"> when he determines that the issue of location privacy will only become more and more apparent as </w:t>
-      </w:r>
-      <w:proofErr w:type="spellStart"/>
-      <w:r>
-        <w:rPr>
-          <w:rFonts w:ascii="Times New Roman" w:hAnsi="Times New Roman" w:cs="Times New Roman"/>
-        </w:rPr>
-        <w:t>IoT</w:t>
-      </w:r>
-      <w:proofErr w:type="spellEnd"/>
-      <w:r>
-        <w:rPr>
-          <w:rFonts w:ascii="Times New Roman" w:hAnsi="Times New Roman" w:cs="Times New Roman"/>
-        </w:rPr>
-        <w:t xml:space="preserve"> progresses.</w:t>
+        <w:t xml:space="preserve">. I agree with Oleshchuk when he determines that the issue of location privacy will only become more and more apparent as </w:t>
+      </w:r>
+      <w:r>
+        <w:rPr>
+          <w:rFonts w:ascii="Times New Roman" w:hAnsi="Times New Roman" w:cs="Times New Roman"/>
+        </w:rPr>
+        <w:t>IoT progresses.</w:t>
       </w:r>
     </w:p>
     <w:p>
@@ -958,35 +614,7 @@
         <w:rPr>
           <w:rFonts w:ascii="Times New Roman" w:hAnsi="Times New Roman" w:cs="Times New Roman"/>
         </w:rPr>
-        <w:t xml:space="preserve">, authors Bastian </w:t>
-      </w:r>
-      <w:proofErr w:type="spellStart"/>
-      <w:r>
-        <w:rPr>
-          <w:rFonts w:ascii="Times New Roman" w:hAnsi="Times New Roman" w:cs="Times New Roman"/>
-        </w:rPr>
-        <w:t>Könings</w:t>
-      </w:r>
-      <w:proofErr w:type="spellEnd"/>
-      <w:r>
-        <w:rPr>
-          <w:rFonts w:ascii="Times New Roman" w:hAnsi="Times New Roman" w:cs="Times New Roman"/>
-        </w:rPr>
-        <w:t xml:space="preserve"> and Florian </w:t>
-      </w:r>
-      <w:proofErr w:type="spellStart"/>
-      <w:r>
-        <w:rPr>
-          <w:rFonts w:ascii="Times New Roman" w:hAnsi="Times New Roman" w:cs="Times New Roman"/>
-        </w:rPr>
-        <w:t>Schaub</w:t>
-      </w:r>
-      <w:proofErr w:type="spellEnd"/>
-      <w:r>
-        <w:rPr>
-          <w:rFonts w:ascii="Times New Roman" w:hAnsi="Times New Roman" w:cs="Times New Roman"/>
-        </w:rPr>
-        <w:t xml:space="preserve"> express their concerns in </w:t>
+        <w:t xml:space="preserve">, authors Bastian Könings and Florian Schaub express their concerns in </w:t>
       </w:r>
       <w:r>
         <w:rPr>
@@ -999,41 +627,13 @@
         <w:rPr>
           <w:rFonts w:ascii="Times New Roman" w:hAnsi="Times New Roman" w:cs="Times New Roman"/>
         </w:rPr>
-        <w:t xml:space="preserve"> They begin by describing territorial privacy as a new method to “provide a more user centered approach [to privacy]”, a paradigm shift away from “an information centered approach where privacy is controlled by protecting particular information” (</w:t>
-      </w:r>
-      <w:proofErr w:type="spellStart"/>
-      <w:r>
-        <w:rPr>
-          <w:rFonts w:ascii="Times New Roman" w:hAnsi="Times New Roman" w:cs="Times New Roman"/>
-        </w:rPr>
-        <w:t>Kö</w:t>
-      </w:r>
-      <w:r>
-        <w:rPr>
-          <w:rFonts w:ascii="Times New Roman" w:hAnsi="Times New Roman" w:cs="Times New Roman"/>
-        </w:rPr>
-        <w:t>nings</w:t>
-      </w:r>
-      <w:proofErr w:type="spellEnd"/>
-      <w:r>
-        <w:rPr>
-          <w:rFonts w:ascii="Times New Roman" w:hAnsi="Times New Roman" w:cs="Times New Roman"/>
-        </w:rPr>
-        <w:t xml:space="preserve"> and </w:t>
-      </w:r>
-      <w:proofErr w:type="spellStart"/>
-      <w:r>
-        <w:rPr>
-          <w:rFonts w:ascii="Times New Roman" w:hAnsi="Times New Roman" w:cs="Times New Roman"/>
-        </w:rPr>
-        <w:t>Schaub</w:t>
-      </w:r>
-      <w:proofErr w:type="spellEnd"/>
-      <w:r>
-        <w:rPr>
-          <w:rFonts w:ascii="Times New Roman" w:hAnsi="Times New Roman" w:cs="Times New Roman"/>
-        </w:rPr>
-        <w:t xml:space="preserve"> 2). The authors see smartphones </w:t>
+        <w:t xml:space="preserve"> They begin by describing territorial privacy as a new method to “provide a more user centered approach [to privacy]”, a paradigm shift away from “an information centered approach where privacy is controlled by protecting particular information” (Kö</w:t>
+      </w:r>
+      <w:r>
+        <w:rPr>
+          <w:rFonts w:ascii="Times New Roman" w:hAnsi="Times New Roman" w:cs="Times New Roman"/>
+        </w:rPr>
+        <w:t xml:space="preserve">nings and Schaub 2). The authors see smartphones </w:t>
       </w:r>
       <w:r>
         <w:rPr>
@@ -1052,21 +652,7 @@
         <w:rPr>
           <w:rFonts w:ascii="Times New Roman" w:hAnsi="Times New Roman" w:cs="Times New Roman"/>
         </w:rPr>
-        <w:t xml:space="preserve">privacy in the world of </w:t>
-      </w:r>
-      <w:proofErr w:type="spellStart"/>
-      <w:r>
-        <w:rPr>
-          <w:rFonts w:ascii="Times New Roman" w:hAnsi="Times New Roman" w:cs="Times New Roman"/>
-        </w:rPr>
-        <w:t>IoT</w:t>
-      </w:r>
-      <w:proofErr w:type="spellEnd"/>
-      <w:r>
-        <w:rPr>
-          <w:rFonts w:ascii="Times New Roman" w:hAnsi="Times New Roman" w:cs="Times New Roman"/>
-        </w:rPr>
-        <w:t>, o</w:t>
+        <w:t>privacy in the world of IoT, o</w:t>
       </w:r>
       <w:r>
         <w:rPr>
@@ -1090,485 +676,13 @@
         <w:rPr>
           <w:rFonts w:ascii="Times New Roman" w:hAnsi="Times New Roman" w:cs="Times New Roman"/>
         </w:rPr>
-        <w:t xml:space="preserve"> or disturbed by others’” (</w:t>
-      </w:r>
-      <w:proofErr w:type="spellStart"/>
-      <w:r>
-        <w:rPr>
-          <w:rFonts w:ascii="Times New Roman" w:hAnsi="Times New Roman" w:cs="Times New Roman"/>
-        </w:rPr>
-        <w:t>Könings</w:t>
-      </w:r>
-      <w:proofErr w:type="spellEnd"/>
-      <w:r>
-        <w:rPr>
-          <w:rFonts w:ascii="Times New Roman" w:hAnsi="Times New Roman" w:cs="Times New Roman"/>
-        </w:rPr>
-        <w:t xml:space="preserve"> and </w:t>
-      </w:r>
-      <w:proofErr w:type="spellStart"/>
-      <w:r>
-        <w:rPr>
-          <w:rFonts w:ascii="Times New Roman" w:hAnsi="Times New Roman" w:cs="Times New Roman"/>
-        </w:rPr>
-        <w:t>Schaub</w:t>
-      </w:r>
-      <w:proofErr w:type="spellEnd"/>
-      <w:r>
-        <w:rPr>
-          <w:rFonts w:ascii="Times New Roman" w:hAnsi="Times New Roman" w:cs="Times New Roman"/>
-        </w:rPr>
-        <w:t xml:space="preserve"> 2).</w:t>
-      </w:r>
-      <w:r>
-        <w:rPr>
-          <w:rFonts w:ascii="Times New Roman" w:hAnsi="Times New Roman" w:cs="Times New Roman"/>
-        </w:rPr>
-        <w:t xml:space="preserve"> In a world full of devices and sensors, will there even be the opportunity to be by oneself? Or will technology always be there with us? While my paper centers on the issue of information privacy and security in </w:t>
-      </w:r>
-      <w:proofErr w:type="spellStart"/>
-      <w:r>
-        <w:rPr>
-          <w:rFonts w:ascii="Times New Roman" w:hAnsi="Times New Roman" w:cs="Times New Roman"/>
-        </w:rPr>
-        <w:t>IoT</w:t>
-      </w:r>
-      <w:proofErr w:type="spellEnd"/>
-      <w:r>
-        <w:rPr>
-          <w:rFonts w:ascii="Times New Roman" w:hAnsi="Times New Roman" w:cs="Times New Roman"/>
-        </w:rPr>
-        <w:t xml:space="preserve">, </w:t>
-      </w:r>
-      <w:proofErr w:type="spellStart"/>
-      <w:r>
-        <w:rPr>
-          <w:rFonts w:ascii="Times New Roman" w:hAnsi="Times New Roman" w:cs="Times New Roman"/>
-        </w:rPr>
-        <w:t>Könings</w:t>
-      </w:r>
-      <w:proofErr w:type="spellEnd"/>
-      <w:r>
-        <w:rPr>
-          <w:rFonts w:ascii="Times New Roman" w:hAnsi="Times New Roman" w:cs="Times New Roman"/>
-        </w:rPr>
-        <w:t xml:space="preserve"> and </w:t>
-      </w:r>
-      <w:proofErr w:type="spellStart"/>
-      <w:r>
-        <w:rPr>
-          <w:rFonts w:ascii="Times New Roman" w:hAnsi="Times New Roman" w:cs="Times New Roman"/>
-        </w:rPr>
-        <w:t>Schaub</w:t>
-      </w:r>
-      <w:proofErr w:type="spellEnd"/>
-      <w:r>
-        <w:rPr>
-          <w:rFonts w:ascii="Times New Roman" w:hAnsi="Times New Roman" w:cs="Times New Roman"/>
-        </w:rPr>
-        <w:t xml:space="preserve"> address a more philosophical potential problem of “alone time”.</w:t>
-      </w:r>
-    </w:p>
-    <w:p>
-      <w:pPr>
-        <w:pStyle w:val="ListParagraph"/>
-        <w:spacing w:line="480" w:lineRule="auto"/>
-        <w:ind w:left="1080" w:firstLine="360"/>
-        <w:rPr>
-          <w:rFonts w:ascii="Times New Roman" w:hAnsi="Times New Roman" w:cs="Times New Roman"/>
-        </w:rPr>
-      </w:pPr>
-      <w:r>
-        <w:rPr>
-          <w:rFonts w:ascii="Times New Roman" w:hAnsi="Times New Roman" w:cs="Times New Roman"/>
-        </w:rPr>
-        <w:t>Another article I consulted is</w:t>
-      </w:r>
-      <w:r>
-        <w:rPr>
-          <w:rFonts w:ascii="Times New Roman" w:hAnsi="Times New Roman" w:cs="Times New Roman"/>
-        </w:rPr>
-        <w:t xml:space="preserve"> </w:t>
-      </w:r>
-      <w:r>
-        <w:rPr>
-          <w:rFonts w:ascii="Times New Roman" w:hAnsi="Times New Roman" w:cs="Times New Roman"/>
-          <w:i/>
-        </w:rPr>
-        <w:t>Some Computer Science Issues in Ubiquitous Computing</w:t>
-      </w:r>
-      <w:r>
-        <w:rPr>
-          <w:rFonts w:ascii="Times New Roman" w:hAnsi="Times New Roman" w:cs="Times New Roman"/>
-        </w:rPr>
-        <w:t xml:space="preserve"> by Mark Weiser, an article based more on general usability issues than security, authentication, and privacy.</w:t>
-      </w:r>
-      <w:bookmarkStart w:id="0" w:name="_GoBack"/>
-      <w:bookmarkEnd w:id="0"/>
-      <w:r>
-        <w:rPr>
-          <w:rFonts w:ascii="Times New Roman" w:hAnsi="Times New Roman" w:cs="Times New Roman"/>
-        </w:rPr>
-        <w:t xml:space="preserve"> Weiser addresses several usability issues for </w:t>
-      </w:r>
-      <w:proofErr w:type="spellStart"/>
-      <w:r>
-        <w:rPr>
-          <w:rFonts w:ascii="Times New Roman" w:hAnsi="Times New Roman" w:cs="Times New Roman"/>
-        </w:rPr>
-        <w:t>IoT</w:t>
-      </w:r>
-      <w:proofErr w:type="spellEnd"/>
-      <w:r>
-        <w:rPr>
-          <w:rFonts w:ascii="Times New Roman" w:hAnsi="Times New Roman" w:cs="Times New Roman"/>
-        </w:rPr>
-        <w:t>, specifically interaction between users and varying screen sizes. One in particular is a speculation on how we will interact with large displays; he believes a pen will be the proper device. Weiser states: “w</w:t>
-      </w:r>
-      <w:r>
-        <w:rPr>
-          <w:rFonts w:ascii="Times New Roman" w:hAnsi="Times New Roman" w:cs="Times New Roman"/>
-        </w:rPr>
-        <w:t>e needed pens that would work</w:t>
-      </w:r>
-      <w:r>
-        <w:rPr>
-          <w:rFonts w:ascii="Times New Roman" w:hAnsi="Times New Roman" w:cs="Times New Roman"/>
-        </w:rPr>
-        <w:t xml:space="preserve"> </w:t>
-      </w:r>
-      <w:r>
-        <w:rPr>
-          <w:rFonts w:ascii="Times New Roman" w:hAnsi="Times New Roman" w:cs="Times New Roman"/>
-        </w:rPr>
-        <w:t>over a large area (at least 60"x40"), not require a tether</w:t>
-      </w:r>
-      <w:r>
-        <w:rPr>
-          <w:rFonts w:ascii="Times New Roman" w:hAnsi="Times New Roman" w:cs="Times New Roman"/>
-        </w:rPr>
-        <w:t>, and work with back projection” (Weiser 1993). He goes on to say that pens and their corresponding large displays would need to be suited for “</w:t>
-      </w:r>
-      <w:r>
-        <w:rPr>
-          <w:rFonts w:ascii="Times New Roman" w:hAnsi="Times New Roman" w:cs="Times New Roman"/>
-        </w:rPr>
-        <w:t>casual</w:t>
-      </w:r>
-      <w:r>
-        <w:rPr>
-          <w:rFonts w:ascii="Times New Roman" w:hAnsi="Times New Roman" w:cs="Times New Roman"/>
-        </w:rPr>
-        <w:t xml:space="preserve"> </w:t>
-      </w:r>
-      <w:r>
-        <w:rPr>
-          <w:rFonts w:ascii="Times New Roman" w:hAnsi="Times New Roman" w:cs="Times New Roman"/>
-        </w:rPr>
-        <w:t xml:space="preserve">use, no training, naturalness, </w:t>
-      </w:r>
-      <w:proofErr w:type="gramStart"/>
-      <w:r>
-        <w:rPr>
-          <w:rFonts w:ascii="Times New Roman" w:hAnsi="Times New Roman" w:cs="Times New Roman"/>
-        </w:rPr>
-        <w:t>multiple</w:t>
-      </w:r>
-      <w:proofErr w:type="gramEnd"/>
-      <w:r>
-        <w:rPr>
-          <w:rFonts w:ascii="Times New Roman" w:hAnsi="Times New Roman" w:cs="Times New Roman"/>
-        </w:rPr>
-        <w:t xml:space="preserve"> people at once</w:t>
-      </w:r>
-      <w:r>
-        <w:rPr>
-          <w:rFonts w:ascii="Times New Roman" w:hAnsi="Times New Roman" w:cs="Times New Roman"/>
-        </w:rPr>
-        <w:t>” (Weiser 1993).</w:t>
-      </w:r>
-    </w:p>
-    <w:p>
-      <w:pPr>
-        <w:pStyle w:val="ListParagraph"/>
-        <w:spacing w:line="480" w:lineRule="auto"/>
-        <w:ind w:left="1080"/>
-        <w:rPr>
-          <w:rFonts w:ascii="Times New Roman" w:hAnsi="Times New Roman" w:cs="Times New Roman"/>
-        </w:rPr>
-      </w:pPr>
-      <w:r>
-        <w:rPr>
-          <w:rFonts w:ascii="Times New Roman" w:hAnsi="Times New Roman" w:cs="Times New Roman"/>
-        </w:rPr>
-        <w:tab/>
-        <w:t xml:space="preserve">In </w:t>
-      </w:r>
-      <w:proofErr w:type="spellStart"/>
-      <w:r>
-        <w:rPr>
-          <w:rFonts w:ascii="Times New Roman" w:hAnsi="Times New Roman" w:cs="Times New Roman"/>
-        </w:rPr>
-        <w:t>IoT</w:t>
-      </w:r>
-      <w:proofErr w:type="spellEnd"/>
-      <w:r>
-        <w:rPr>
-          <w:rFonts w:ascii="Times New Roman" w:hAnsi="Times New Roman" w:cs="Times New Roman"/>
-        </w:rPr>
-        <w:t xml:space="preserve">, computers (and therefore screens) will be everywhere. Mark Weiser discusses the issue of interacting with different sized screens, dividing the issue between two new device paradigms: pads (tablets) and </w:t>
-      </w:r>
-      <w:proofErr w:type="spellStart"/>
-      <w:r>
-        <w:rPr>
-          <w:rFonts w:ascii="Times New Roman" w:hAnsi="Times New Roman" w:cs="Times New Roman"/>
-        </w:rPr>
-        <w:t>Liveboards</w:t>
-      </w:r>
-      <w:proofErr w:type="spellEnd"/>
-      <w:r>
-        <w:rPr>
-          <w:rFonts w:ascii="Times New Roman" w:hAnsi="Times New Roman" w:cs="Times New Roman"/>
-        </w:rPr>
-        <w:t xml:space="preserve"> (large screens). He begins with the issues that arise from pads, saying “pads have a tiny interaction area -- </w:t>
-      </w:r>
-      <w:r>
-        <w:rPr>
-          <w:rFonts w:ascii="Times New Roman" w:hAnsi="Times New Roman" w:cs="Times New Roman"/>
-        </w:rPr>
-        <w:t xml:space="preserve">too small for a keyboard, too small even for standard </w:t>
-      </w:r>
-      <w:proofErr w:type="spellStart"/>
-      <w:r>
-        <w:rPr>
-          <w:rFonts w:ascii="Times New Roman" w:hAnsi="Times New Roman" w:cs="Times New Roman"/>
-        </w:rPr>
-        <w:t>handprinting</w:t>
-      </w:r>
-      <w:proofErr w:type="spellEnd"/>
-      <w:r>
-        <w:rPr>
-          <w:rFonts w:ascii="Times New Roman" w:hAnsi="Times New Roman" w:cs="Times New Roman"/>
-        </w:rPr>
-        <w:t xml:space="preserve"> recognition” (Weiser 8). In this section, Weiser acknowledges the usability issue of </w:t>
-      </w:r>
-      <w:proofErr w:type="spellStart"/>
-      <w:r>
-        <w:rPr>
-          <w:rFonts w:ascii="Times New Roman" w:hAnsi="Times New Roman" w:cs="Times New Roman"/>
-        </w:rPr>
-        <w:t>inputing</w:t>
-      </w:r>
-      <w:proofErr w:type="spellEnd"/>
-      <w:r>
-        <w:rPr>
-          <w:rFonts w:ascii="Times New Roman" w:hAnsi="Times New Roman" w:cs="Times New Roman"/>
-        </w:rPr>
-        <w:t xml:space="preserve"> data into a device that is too small for a keyboard. He addresses this issue by explaining a new </w:t>
-      </w:r>
-      <w:r>
-        <w:rPr>
-          <w:rFonts w:ascii="Times New Roman" w:hAnsi="Times New Roman" w:cs="Times New Roman"/>
-        </w:rPr>
-        <w:t>“method of touch-printing that uses only a tiny area and does not require looking. As drawbacks, our method requires a new printing alphabet to be memorized, and reaches only half the speed of a fast typist” (Weiser 8).</w:t>
-      </w:r>
-      <w:r>
-        <w:rPr>
-          <w:rFonts w:ascii="Times New Roman" w:hAnsi="Times New Roman" w:cs="Times New Roman"/>
-        </w:rPr>
-        <w:t xml:space="preserve"> This is a clear learnability issue for the ubiquity of pads; a new alphabet must be learned and then memorized. Once that occurs, Weiser notes the problem with another interaction metric: efficiency. After overcoming the difficulty of learning a new way to input data to a computer, Weiser admits that even an efficient user will only reach half the speed of a proficient typist. In Weiser’s vision of </w:t>
-      </w:r>
-      <w:proofErr w:type="spellStart"/>
-      <w:r>
-        <w:rPr>
-          <w:rFonts w:ascii="Times New Roman" w:hAnsi="Times New Roman" w:cs="Times New Roman"/>
-        </w:rPr>
-        <w:t>IoT</w:t>
-      </w:r>
-      <w:proofErr w:type="spellEnd"/>
-      <w:r>
-        <w:rPr>
-          <w:rFonts w:ascii="Times New Roman" w:hAnsi="Times New Roman" w:cs="Times New Roman"/>
-        </w:rPr>
-        <w:t>, pads/tablets will be ubiquitous; however, he does not offer a viable way to input data from the user onto these various devices.</w:t>
-      </w:r>
-    </w:p>
-    <w:p>
-      <w:pPr>
-        <w:pStyle w:val="ListParagraph"/>
-        <w:spacing w:line="480" w:lineRule="auto"/>
-        <w:ind w:left="1080"/>
-        <w:rPr>
-          <w:rFonts w:ascii="Times New Roman" w:hAnsi="Times New Roman" w:cs="Times New Roman"/>
-          <w:bCs/>
-        </w:rPr>
-      </w:pPr>
-      <w:r>
-        <w:rPr>
-          <w:rFonts w:ascii="Times New Roman" w:hAnsi="Times New Roman" w:cs="Times New Roman"/>
-        </w:rPr>
-        <w:tab/>
-        <w:t xml:space="preserve">The second device that Weiser anticipates will dominate in </w:t>
-      </w:r>
-      <w:proofErr w:type="spellStart"/>
-      <w:r>
-        <w:rPr>
-          <w:rFonts w:ascii="Times New Roman" w:hAnsi="Times New Roman" w:cs="Times New Roman"/>
-        </w:rPr>
-        <w:t>IoT</w:t>
-      </w:r>
-      <w:proofErr w:type="spellEnd"/>
-      <w:r>
-        <w:rPr>
-          <w:rFonts w:ascii="Times New Roman" w:hAnsi="Times New Roman" w:cs="Times New Roman"/>
-        </w:rPr>
-        <w:t xml:space="preserve"> is a “</w:t>
-      </w:r>
-      <w:proofErr w:type="spellStart"/>
-      <w:r>
-        <w:rPr>
-          <w:rFonts w:ascii="Times New Roman" w:hAnsi="Times New Roman" w:cs="Times New Roman"/>
-        </w:rPr>
-        <w:t>Liveboard</w:t>
-      </w:r>
-      <w:proofErr w:type="spellEnd"/>
-      <w:r>
-        <w:rPr>
-          <w:rFonts w:ascii="Times New Roman" w:hAnsi="Times New Roman" w:cs="Times New Roman"/>
-        </w:rPr>
-        <w:t>”, essentially just a very large screen. The immediate usability concern voiced by Weiser is the spatial issue of an enormous screen. He notes that current interaction principles may need to change, saying: “u</w:t>
-      </w:r>
-      <w:r>
-        <w:rPr>
-          <w:rFonts w:ascii="Times New Roman" w:hAnsi="Times New Roman" w:cs="Times New Roman"/>
-        </w:rPr>
-        <w:t xml:space="preserve">sing conventional </w:t>
-      </w:r>
-      <w:proofErr w:type="spellStart"/>
-      <w:r>
-        <w:rPr>
-          <w:rFonts w:ascii="Times New Roman" w:hAnsi="Times New Roman" w:cs="Times New Roman"/>
-        </w:rPr>
-        <w:t>pulldown</w:t>
-      </w:r>
-      <w:proofErr w:type="spellEnd"/>
-      <w:r>
-        <w:rPr>
-          <w:rFonts w:ascii="Times New Roman" w:hAnsi="Times New Roman" w:cs="Times New Roman"/>
-        </w:rPr>
-        <w:t xml:space="preserve"> or</w:t>
-      </w:r>
-      <w:r>
-        <w:rPr>
-          <w:rFonts w:ascii="Times New Roman" w:hAnsi="Times New Roman" w:cs="Times New Roman"/>
-        </w:rPr>
-        <w:t xml:space="preserve"> </w:t>
-      </w:r>
-      <w:r>
-        <w:rPr>
-          <w:rFonts w:ascii="Times New Roman" w:hAnsi="Times New Roman" w:cs="Times New Roman"/>
-        </w:rPr>
-        <w:t>popup menus might require walking across the room to the appropriate button</w:t>
-      </w:r>
-      <w:r>
-        <w:rPr>
-          <w:rFonts w:ascii="Times New Roman" w:hAnsi="Times New Roman" w:cs="Times New Roman"/>
-        </w:rPr>
-        <w:t xml:space="preserve">” (Weiser 8). Weiser is justifiably concerned about applications not adapting properly to increasing screen sizes, and thus losing their usability. For example, a responsive web app would be difficult to interact with if menus and dropdowns merely grew to fit the screen. Instead, Weiser indicates that a shift in the way we interact with large screens—and therefore how we develop for large screens—needs to occur alongside the growth of ubiquitous computing. Furthermore, Weiser’s concern of having to walk across a room to achieve proper interaction contends with one of Bruce Tognazinni’s first principles of interaction design: </w:t>
-      </w:r>
-      <w:proofErr w:type="spellStart"/>
-      <w:r>
-        <w:rPr>
-          <w:rFonts w:ascii="Times New Roman" w:hAnsi="Times New Roman" w:cs="Times New Roman"/>
-        </w:rPr>
-        <w:t>Fitt’s</w:t>
-      </w:r>
-      <w:proofErr w:type="spellEnd"/>
-      <w:r>
-        <w:rPr>
-          <w:rFonts w:ascii="Times New Roman" w:hAnsi="Times New Roman" w:cs="Times New Roman"/>
-        </w:rPr>
-        <w:t xml:space="preserve"> Law (site asktog.com). </w:t>
-      </w:r>
-      <w:proofErr w:type="spellStart"/>
-      <w:r>
-        <w:rPr>
-          <w:rFonts w:ascii="Times New Roman" w:hAnsi="Times New Roman" w:cs="Times New Roman"/>
-        </w:rPr>
-        <w:t>Fitt’s</w:t>
-      </w:r>
-      <w:proofErr w:type="spellEnd"/>
-      <w:r>
-        <w:rPr>
-          <w:rFonts w:ascii="Times New Roman" w:hAnsi="Times New Roman" w:cs="Times New Roman"/>
-        </w:rPr>
-        <w:t xml:space="preserve"> Law, according to </w:t>
-      </w:r>
-      <w:proofErr w:type="spellStart"/>
-      <w:r>
-        <w:rPr>
-          <w:rFonts w:ascii="Times New Roman" w:hAnsi="Times New Roman" w:cs="Times New Roman"/>
-        </w:rPr>
-        <w:t>Tognazinni</w:t>
-      </w:r>
-      <w:proofErr w:type="spellEnd"/>
-      <w:r>
-        <w:rPr>
-          <w:rFonts w:ascii="Times New Roman" w:hAnsi="Times New Roman" w:cs="Times New Roman"/>
-        </w:rPr>
-        <w:t xml:space="preserve">, states that </w:t>
-      </w:r>
-      <w:r>
-        <w:rPr>
-          <w:rFonts w:ascii="Times New Roman" w:hAnsi="Times New Roman" w:cs="Times New Roman"/>
-        </w:rPr>
-        <w:t>“</w:t>
-      </w:r>
-      <w:r>
-        <w:rPr>
-          <w:rFonts w:ascii="Times New Roman" w:hAnsi="Times New Roman" w:cs="Times New Roman"/>
-          <w:bCs/>
-        </w:rPr>
-        <w:t>The time to acquire a target is a function of the distance to and size of the target</w:t>
-      </w:r>
-      <w:r>
-        <w:rPr>
-          <w:rFonts w:ascii="Times New Roman" w:hAnsi="Times New Roman" w:cs="Times New Roman"/>
-          <w:bCs/>
-        </w:rPr>
-        <w:t>” (</w:t>
-      </w:r>
-      <w:proofErr w:type="spellStart"/>
-      <w:r>
-        <w:rPr>
-          <w:rFonts w:ascii="Times New Roman" w:hAnsi="Times New Roman" w:cs="Times New Roman"/>
-          <w:b/>
-          <w:bCs/>
-        </w:rPr>
-        <w:t>asktog</w:t>
-      </w:r>
-      <w:proofErr w:type="spellEnd"/>
-      <w:r>
-        <w:rPr>
-          <w:rFonts w:ascii="Times New Roman" w:hAnsi="Times New Roman" w:cs="Times New Roman"/>
-          <w:b/>
-          <w:bCs/>
-        </w:rPr>
-        <w:t xml:space="preserve"> citation</w:t>
-      </w:r>
-      <w:r>
-        <w:rPr>
-          <w:rFonts w:ascii="Times New Roman" w:hAnsi="Times New Roman" w:cs="Times New Roman"/>
-          <w:bCs/>
-        </w:rPr>
-        <w:t>)</w:t>
-      </w:r>
-      <w:r>
-        <w:rPr>
-          <w:rFonts w:ascii="Times New Roman" w:hAnsi="Times New Roman" w:cs="Times New Roman"/>
-          <w:bCs/>
-        </w:rPr>
-        <w:t>. While the size of a dropdown menu would be very large on a big screen, the distance would be so great that it would take a significant amount of time to access. Without developing a new way to interact with large screens, Weiser predicts that the usability metric of efficiency would decrease.</w:t>
+        <w:t xml:space="preserve"> or disturbed by others’” (Könings and Schaub 2).</w:t>
+      </w:r>
+      <w:r>
+        <w:rPr>
+          <w:rFonts w:ascii="Times New Roman" w:hAnsi="Times New Roman" w:cs="Times New Roman"/>
+        </w:rPr>
+        <w:t xml:space="preserve"> In a world full of devices and sensors, will there even be the opportunity to be by oneself? Or will technology always be there with us? While my paper centers on the issue of information privacy and security in IoT, Könings and Schaub address a more philosophical potential problem of “alone time”.</w:t>
       </w:r>
     </w:p>
     <w:p>
@@ -1580,6 +694,197 @@
           <w:rFonts w:ascii="Times New Roman" w:hAnsi="Times New Roman" w:cs="Times New Roman"/>
         </w:rPr>
       </w:pPr>
+      <w:r>
+        <w:rPr>
+          <w:rFonts w:ascii="Times New Roman" w:hAnsi="Times New Roman" w:cs="Times New Roman"/>
+        </w:rPr>
+        <w:t xml:space="preserve">Another article I consulted is </w:t>
+      </w:r>
+      <w:r>
+        <w:rPr>
+          <w:rFonts w:ascii="Times New Roman" w:hAnsi="Times New Roman" w:cs="Times New Roman"/>
+          <w:i/>
+        </w:rPr>
+        <w:t>Some Computer Science Issues in Ubiquitous Computing</w:t>
+      </w:r>
+      <w:r>
+        <w:rPr>
+          <w:rFonts w:ascii="Times New Roman" w:hAnsi="Times New Roman" w:cs="Times New Roman"/>
+        </w:rPr>
+        <w:t xml:space="preserve"> by Mark Weiser, an article based more on general usability issues than security, authentication, and privacy. Weiser addresses several usability issues for IoT, specifically interaction between users and varying screen sizes. One in particular is a speculation on how we will interact with large displays; he believes a pen will be the proper device. Weiser states: “w</w:t>
+      </w:r>
+      <w:r>
+        <w:rPr>
+          <w:rFonts w:ascii="Times New Roman" w:hAnsi="Times New Roman" w:cs="Times New Roman"/>
+        </w:rPr>
+        <w:t>e needed pens that would work</w:t>
+      </w:r>
+      <w:r>
+        <w:rPr>
+          <w:rFonts w:ascii="Times New Roman" w:hAnsi="Times New Roman" w:cs="Times New Roman"/>
+        </w:rPr>
+        <w:t xml:space="preserve"> </w:t>
+      </w:r>
+      <w:r>
+        <w:rPr>
+          <w:rFonts w:ascii="Times New Roman" w:hAnsi="Times New Roman" w:cs="Times New Roman"/>
+        </w:rPr>
+        <w:t>over a large area (at least 60"x40"), not require a tether</w:t>
+      </w:r>
+      <w:r>
+        <w:rPr>
+          <w:rFonts w:ascii="Times New Roman" w:hAnsi="Times New Roman" w:cs="Times New Roman"/>
+        </w:rPr>
+        <w:t>, and work with back projection” (Weiser 1993). He goes on to say that pens and their corresponding large displays would need to be suited for “</w:t>
+      </w:r>
+      <w:r>
+        <w:rPr>
+          <w:rFonts w:ascii="Times New Roman" w:hAnsi="Times New Roman" w:cs="Times New Roman"/>
+        </w:rPr>
+        <w:t>casual</w:t>
+      </w:r>
+      <w:r>
+        <w:rPr>
+          <w:rFonts w:ascii="Times New Roman" w:hAnsi="Times New Roman" w:cs="Times New Roman"/>
+        </w:rPr>
+        <w:t xml:space="preserve"> </w:t>
+      </w:r>
+      <w:r>
+        <w:rPr>
+          <w:rFonts w:ascii="Times New Roman" w:hAnsi="Times New Roman" w:cs="Times New Roman"/>
+        </w:rPr>
+        <w:t>use, no training, naturalness, multiple people at once</w:t>
+      </w:r>
+      <w:r>
+        <w:rPr>
+          <w:rFonts w:ascii="Times New Roman" w:hAnsi="Times New Roman" w:cs="Times New Roman"/>
+        </w:rPr>
+        <w:t>” (Weiser 1993).</w:t>
+      </w:r>
+    </w:p>
+    <w:p>
+      <w:pPr>
+        <w:pStyle w:val="ListParagraph"/>
+        <w:spacing w:line="480" w:lineRule="auto"/>
+        <w:ind w:left="1440" w:firstLine="720"/>
+        <w:rPr>
+          <w:rFonts w:ascii="Times New Roman" w:hAnsi="Times New Roman" w:cs="Times New Roman"/>
+        </w:rPr>
+      </w:pPr>
+      <w:r>
+        <w:rPr>
+          <w:rFonts w:ascii="Times New Roman" w:hAnsi="Times New Roman" w:cs="Times New Roman"/>
+        </w:rPr>
+        <w:tab/>
+        <w:t xml:space="preserve">In IoT, computers (and therefore screens) will be everywhere. Mark Weiser discusses the issue of interacting with different sized screens, dividing the issue between two new device paradigms: pads (tablets) and Liveboards (large screens). He begins with the issues that arise from pads, saying “pads have a tiny interaction area -- </w:t>
+      </w:r>
+      <w:r>
+        <w:rPr>
+          <w:rFonts w:ascii="Times New Roman" w:hAnsi="Times New Roman" w:cs="Times New Roman"/>
+        </w:rPr>
+        <w:t>too small for a keyboard, too small even for standard handprinting</w:t>
+      </w:r>
+      <w:r>
+        <w:rPr>
+          <w:rFonts w:ascii="Times New Roman" w:hAnsi="Times New Roman" w:cs="Times New Roman"/>
+        </w:rPr>
+        <w:t xml:space="preserve"> recognition” (Weiser 8). In this section, Weiser acknowledges the usability issue of inputing data into a device that is too small for a keyboard. He addresses this issue by explaining a new </w:t>
+      </w:r>
+      <w:r>
+        <w:rPr>
+          <w:rFonts w:ascii="Times New Roman" w:hAnsi="Times New Roman" w:cs="Times New Roman"/>
+        </w:rPr>
+        <w:t>“method of touch-printing that uses only a tiny area and does not require looking. As drawbacks, our method requires a new printing alphabet to be memorized, and reaches only half the speed of a fast typist” (Weiser 8).</w:t>
+      </w:r>
+      <w:r>
+        <w:rPr>
+          <w:rFonts w:ascii="Times New Roman" w:hAnsi="Times New Roman" w:cs="Times New Roman"/>
+        </w:rPr>
+        <w:t xml:space="preserve"> This is a clear learnability issue for the ubiquity of pads; a new alphabet must be learned and then memorized. Once that occurs, Weiser notes the problem with another interaction metric: efficiency. After overcoming the difficulty of learning a new way to input data to a computer, Weiser admits that even an efficient user will only reach half the speed of a proficient typist. In Weiser’s vision of IoT, pads/tablets will be ubiquitous; however, he does not offer a viable way to input data from the user onto these various devices.</w:t>
+      </w:r>
+    </w:p>
+    <w:p>
+      <w:pPr>
+        <w:pStyle w:val="ListParagraph"/>
+        <w:spacing w:line="480" w:lineRule="auto"/>
+        <w:ind w:left="1440" w:firstLine="720"/>
+        <w:rPr>
+          <w:rFonts w:ascii="Times New Roman" w:hAnsi="Times New Roman" w:cs="Times New Roman"/>
+          <w:bCs/>
+        </w:rPr>
+      </w:pPr>
+      <w:r>
+        <w:rPr>
+          <w:rFonts w:ascii="Times New Roman" w:hAnsi="Times New Roman" w:cs="Times New Roman"/>
+        </w:rPr>
+        <w:t>The second device that Weiser anticipates will dominate in IoT is a “Liveboard”, essentially just a very large screen. The immediate usability concern voiced by Weiser is the spatial issue of an enormous screen. He notes that current interaction principles may need to change, saying: “u</w:t>
+      </w:r>
+      <w:r>
+        <w:rPr>
+          <w:rFonts w:ascii="Times New Roman" w:hAnsi="Times New Roman" w:cs="Times New Roman"/>
+        </w:rPr>
+        <w:t>sing conventional pulldown or</w:t>
+      </w:r>
+      <w:r>
+        <w:rPr>
+          <w:rFonts w:ascii="Times New Roman" w:hAnsi="Times New Roman" w:cs="Times New Roman"/>
+        </w:rPr>
+        <w:t xml:space="preserve"> </w:t>
+      </w:r>
+      <w:r>
+        <w:rPr>
+          <w:rFonts w:ascii="Times New Roman" w:hAnsi="Times New Roman" w:cs="Times New Roman"/>
+        </w:rPr>
+        <w:t>popup menus might require walking across the room to the appropriate button</w:t>
+      </w:r>
+      <w:r>
+        <w:rPr>
+          <w:rFonts w:ascii="Times New Roman" w:hAnsi="Times New Roman" w:cs="Times New Roman"/>
+        </w:rPr>
+        <w:t xml:space="preserve">” (Weiser 8). Weiser is justifiably concerned about applications not adapting properly to increasing screen sizes, and thus losing their usability. For example, a responsive web app would be difficult to interact with if menus and dropdowns merely grew to fit the screen. Instead, Weiser indicates that a shift in the way we interact with large screens—and therefore how we develop for large screens—needs to occur alongside the growth of ubiquitous computing. Furthermore, Weiser’s concern of having to walk across a room to achieve proper interaction contends with one of Bruce Tognazinni’s first principles of interaction design: Fitt’s Law (site asktog.com). Fitt’s Law, according to Tognazinni, states that </w:t>
+      </w:r>
+      <w:r>
+        <w:rPr>
+          <w:rFonts w:ascii="Times New Roman" w:hAnsi="Times New Roman" w:cs="Times New Roman"/>
+        </w:rPr>
+        <w:t>“</w:t>
+      </w:r>
+      <w:r>
+        <w:rPr>
+          <w:rFonts w:ascii="Times New Roman" w:hAnsi="Times New Roman" w:cs="Times New Roman"/>
+          <w:bCs/>
+        </w:rPr>
+        <w:t>The time to acquire a target is a function of the distance to and size of the target</w:t>
+      </w:r>
+      <w:r>
+        <w:rPr>
+          <w:rFonts w:ascii="Times New Roman" w:hAnsi="Times New Roman" w:cs="Times New Roman"/>
+          <w:bCs/>
+        </w:rPr>
+        <w:t>” (</w:t>
+      </w:r>
+      <w:r>
+        <w:rPr>
+          <w:rFonts w:ascii="Times New Roman" w:hAnsi="Times New Roman" w:cs="Times New Roman"/>
+          <w:b/>
+          <w:bCs/>
+        </w:rPr>
+        <w:t>asktog citation</w:t>
+      </w:r>
+      <w:r>
+        <w:rPr>
+          <w:rFonts w:ascii="Times New Roman" w:hAnsi="Times New Roman" w:cs="Times New Roman"/>
+          <w:bCs/>
+        </w:rPr>
+        <w:t>)</w:t>
+      </w:r>
+      <w:r>
+        <w:rPr>
+          <w:rFonts w:ascii="Times New Roman" w:hAnsi="Times New Roman" w:cs="Times New Roman"/>
+          <w:bCs/>
+        </w:rPr>
+        <w:t>. While the size of a dropdown menu would be very large on a big screen, the distance would be so great that it would take a significant amount of time to access. Without developing a new way to interact with large screens, Weiser predicts that the usability metric of efficiency would decrease.</w:t>
+      </w:r>
     </w:p>
     <w:p>
       <w:pPr>
@@ -1599,6 +904,94 @@
         </w:rPr>
         <w:t>Discussion</w:t>
       </w:r>
+    </w:p>
+    <w:p>
+      <w:pPr>
+        <w:pStyle w:val="ListParagraph"/>
+        <w:spacing w:line="480" w:lineRule="auto"/>
+        <w:ind w:left="1440" w:firstLine="720"/>
+        <w:rPr>
+          <w:rFonts w:ascii="Times New Roman" w:hAnsi="Times New Roman" w:cs="Times New Roman"/>
+        </w:rPr>
+      </w:pPr>
+      <w:r>
+        <w:rPr>
+          <w:rFonts w:ascii="Times New Roman" w:hAnsi="Times New Roman" w:cs="Times New Roman"/>
+        </w:rPr>
+        <w:t xml:space="preserve">In Chen and Helal’s article, they acknowledge that communication and consistency across devices will become more important in IoT. </w:t>
+      </w:r>
+      <w:r>
+        <w:rPr>
+          <w:rFonts w:ascii="Times New Roman" w:hAnsi="Times New Roman" w:cs="Times New Roman"/>
+        </w:rPr>
+        <w:t>I agree with their observations in the article and can see the same issues of communication and consistency pointed out by the authors. I can imagine that, f</w:t>
+      </w:r>
+      <w:r>
+        <w:rPr>
+          <w:rFonts w:ascii="Times New Roman" w:hAnsi="Times New Roman" w:cs="Times New Roman"/>
+        </w:rPr>
+        <w:t xml:space="preserve">or example, all devices in a smart home should communicate effectively. When a person wakes up, the lights come on in his or her closet, which communicates to the kitchen floor to begin heating, and the coffee maker to begin brewing… An interesting result of expedient communication is that, in this fully autonomous system, devices in IoT are at their best when we </w:t>
+      </w:r>
+      <w:r>
+        <w:rPr>
+          <w:rFonts w:ascii="Times New Roman" w:hAnsi="Times New Roman" w:cs="Times New Roman"/>
+        </w:rPr>
+        <w:t>interact with them very little. In the early stages of owning a device, interaction will have to be frequent and detailed; but as machine learning becomes more and more accurate, I will be required to provide minimal information and my device will know what I want. It will learn my likes and dislikes, and my habits, both good and bad. I anticipate a drastic shift away from current interaction paradigms in which I have to tell my device—through keyboard input or my voice—what I desire; instead, by communicating with thousands of other devices and sensors recording information and exchanging data, my device will work autonomously for my benefit.</w:t>
+      </w:r>
+    </w:p>
+    <w:p>
+      <w:pPr>
+        <w:pStyle w:val="ListParagraph"/>
+        <w:spacing w:line="480" w:lineRule="auto"/>
+        <w:ind w:left="1440" w:firstLine="720"/>
+        <w:rPr>
+          <w:rFonts w:ascii="Times New Roman" w:hAnsi="Times New Roman" w:cs="Times New Roman"/>
+        </w:rPr>
+      </w:pPr>
+      <w:r>
+        <w:rPr>
+          <w:rFonts w:ascii="Times New Roman" w:hAnsi="Times New Roman" w:cs="Times New Roman"/>
+        </w:rPr>
+        <w:t>The issue of security, authorization, and privacy in ubiquitous computing is addressed in Vl</w:t>
+      </w:r>
+      <w:r>
+        <w:rPr>
+          <w:rFonts w:ascii="Times New Roman" w:hAnsi="Times New Roman" w:cs="Times New Roman"/>
+        </w:rPr>
+        <w:t>adimir Oleshchuk’s article, and</w:t>
+      </w:r>
+      <w:r>
+        <w:rPr>
+          <w:rFonts w:ascii="Times New Roman" w:hAnsi="Times New Roman" w:cs="Times New Roman"/>
+        </w:rPr>
+        <w:t xml:space="preserve"> I agree with his creed for secure multi-party computation</w:t>
+      </w:r>
+      <w:r>
+        <w:rPr>
+          <w:rFonts w:ascii="Times New Roman" w:hAnsi="Times New Roman" w:cs="Times New Roman"/>
+        </w:rPr>
+        <w:t xml:space="preserve"> and multiple levels of authentication; however, I would like to take his thought one step further to point out</w:t>
+      </w:r>
+      <w:r>
+        <w:rPr>
+          <w:rFonts w:ascii="Times New Roman" w:hAnsi="Times New Roman" w:cs="Times New Roman"/>
+        </w:rPr>
+        <w:t xml:space="preserve"> possible</w:t>
+      </w:r>
+      <w:r>
+        <w:rPr>
+          <w:rFonts w:ascii="Times New Roman" w:hAnsi="Times New Roman" w:cs="Times New Roman"/>
+        </w:rPr>
+        <w:t xml:space="preserve"> usability issues.</w:t>
+      </w:r>
+      <w:r>
+        <w:rPr>
+          <w:rFonts w:ascii="Times New Roman" w:hAnsi="Times New Roman" w:cs="Times New Roman"/>
+        </w:rPr>
+        <w:t xml:space="preserve"> </w:t>
+      </w:r>
+      <w:bookmarkStart w:id="0" w:name="_GoBack"/>
+      <w:bookmarkEnd w:id="0"/>
     </w:p>
     <w:p>
       <w:pPr>
@@ -1707,7 +1100,7 @@
         <w:rStyle w:val="PageNumber"/>
         <w:noProof/>
       </w:rPr>
-      <w:t>4</w:t>
+      <w:t>7</w:t>
     </w:r>
     <w:r>
       <w:rPr>
@@ -4013,7 +3406,7 @@
 </file>
 
 <file path=customXml/itemProps1.xml><?xml version="1.0" encoding="utf-8"?>
-<ds:datastoreItem xmlns:ds="http://schemas.openxmlformats.org/officeDocument/2006/customXml" ds:itemID="{4B8F3534-7754-1244-A33D-7390BF62FB77}">
+<ds:datastoreItem xmlns:ds="http://schemas.openxmlformats.org/officeDocument/2006/customXml" ds:itemID="{8C7D6B0F-60B8-A441-87A5-1FD8E378D888}">
   <ds:schemaRefs>
     <ds:schemaRef ds:uri="http://schemas.openxmlformats.org/officeDocument/2006/bibliography"/>
   </ds:schemaRefs>

</xml_diff>